<commit_message>
GUI - first commit
</commit_message>
<xml_diff>
--- a/Пояснительная записка/Д4_Основная часть_1 раздел.docx
+++ b/Пояснительная записка/Д4_Основная часть_1 раздел.docx
@@ -5,6 +5,10 @@
     <w:p>
       <w:pPr>
         <w:pStyle w:val="1"/>
+        <w:numPr>
+          <w:ilvl w:val="0"/>
+          <w:numId w:val="3"/>
+        </w:numPr>
       </w:pPr>
       <w:r>
         <w:t xml:space="preserve">Управление схемой службы каталогов </w:t>
@@ -12,224 +16,3350 @@
     </w:p>
     <w:p>
       <w:pPr>
+        <w:pStyle w:val="2"/>
+        <w:numPr>
+          <w:ilvl w:val="1"/>
+          <w:numId w:val="3"/>
+        </w:numPr>
+        <w:rPr>
+          <w:rFonts w:eastAsia="Times New Roman"/>
+          <w:lang w:eastAsia="ru-RU"/>
+        </w:rPr>
+      </w:pPr>
+      <w:r>
+        <w:rPr>
+          <w:rFonts w:eastAsia="Times New Roman"/>
+          <w:lang w:eastAsia="ru-RU"/>
+        </w:rPr>
+        <w:t>Служба каталогов</w:t>
+      </w:r>
+    </w:p>
+    <w:p>
+      <w:pPr>
+        <w:pStyle w:val="3"/>
+        <w:numPr>
+          <w:ilvl w:val="2"/>
+          <w:numId w:val="3"/>
+        </w:numPr>
+        <w:rPr>
+          <w:lang w:eastAsia="ru-RU"/>
+        </w:rPr>
+      </w:pPr>
+      <w:r>
+        <w:rPr>
+          <w:lang w:eastAsia="ru-RU"/>
+        </w:rPr>
+        <w:t>Описание службы каталогов</w:t>
+      </w:r>
+    </w:p>
+    <w:p>
+      <w:pPr>
         <w:ind w:firstLine="567"/>
       </w:pPr>
-      <w:r>
-        <w:t xml:space="preserve">Что такое </w:t>
-      </w:r>
-      <w:r>
-        <w:rPr>
-          <w:lang w:val="en-US"/>
-        </w:rPr>
-        <w:t>Active</w:t>
-      </w:r>
-      <w:r>
-        <w:t xml:space="preserve"> </w:t>
-      </w:r>
-      <w:r>
-        <w:rPr>
-          <w:lang w:val="en-US"/>
-        </w:rPr>
-        <w:t>Directory</w:t>
-      </w:r>
-      <w:r>
-        <w:t>?</w:t>
-      </w:r>
-    </w:p>
-    <w:p>
-      <w:pPr>
-        <w:ind w:firstLine="567"/>
-        <w:rPr>
-          <w:lang w:val="en-US"/>
-        </w:rPr>
-      </w:pPr>
-      <w:r>
-        <w:t>Что</w:t>
-      </w:r>
-      <w:r>
-        <w:rPr>
-          <w:lang w:val="en-US"/>
-        </w:rPr>
-        <w:t xml:space="preserve"> </w:t>
-      </w:r>
-      <w:r>
-        <w:t>такое</w:t>
-      </w:r>
-      <w:r>
-        <w:rPr>
-          <w:lang w:val="en-US"/>
-        </w:rPr>
-        <w:t xml:space="preserve"> </w:t>
-      </w:r>
-      <w:r>
-        <w:t>схема</w:t>
-      </w:r>
-      <w:r>
-        <w:rPr>
-          <w:lang w:val="en-US"/>
-        </w:rPr>
-        <w:t xml:space="preserve"> </w:t>
-      </w:r>
-      <w:r>
-        <w:rPr>
-          <w:lang w:val="en-US"/>
-        </w:rPr>
-        <w:t>Active Directory?</w:t>
-      </w:r>
-    </w:p>
-    <w:p>
-      <w:pPr>
-        <w:ind w:firstLine="567"/>
-      </w:pPr>
-      <w:r>
-        <w:t>Обзор способов перепрограммирования схемы</w:t>
-      </w:r>
-    </w:p>
-    <w:p>
-      <w:pPr>
-        <w:ind w:firstLine="567"/>
-        <w:rPr>
-          <w:lang w:val="en-US"/>
-        </w:rPr>
-      </w:pPr>
-      <w:r>
-        <w:tab/>
-      </w:r>
-      <w:r>
-        <w:rPr>
-          <w:lang w:val="en-US"/>
-        </w:rPr>
-        <w:t xml:space="preserve">- </w:t>
-      </w:r>
-      <w:proofErr w:type="gramStart"/>
-      <w:r>
-        <w:t>методы</w:t>
-      </w:r>
-      <w:r>
-        <w:rPr>
-          <w:lang w:val="en-US"/>
-        </w:rPr>
-        <w:t xml:space="preserve"> </w:t>
-      </w:r>
-      <w:r>
-        <w:rPr>
-          <w:lang w:val="en-US"/>
-        </w:rPr>
-        <w:t xml:space="preserve"> (</w:t>
-      </w:r>
-      <w:proofErr w:type="gramEnd"/>
-      <w:r>
-        <w:rPr>
-          <w:lang w:val="en-US"/>
-        </w:rPr>
-        <w:t>LDAP</w:t>
-      </w:r>
-      <w:r>
-        <w:rPr>
-          <w:lang w:val="en-US"/>
-        </w:rPr>
-        <w:t xml:space="preserve"> </w:t>
-      </w:r>
-      <w:r>
-        <w:t>и</w:t>
-      </w:r>
-      <w:r>
-        <w:rPr>
-          <w:lang w:val="en-US"/>
-        </w:rPr>
-        <w:t xml:space="preserve"> </w:t>
-      </w:r>
-      <w:r>
-        <w:rPr>
-          <w:lang w:val="en-US"/>
-        </w:rPr>
-        <w:t>ADSI</w:t>
-      </w:r>
-      <w:r>
-        <w:rPr>
-          <w:lang w:val="en-US"/>
-        </w:rPr>
-        <w:t>)</w:t>
-      </w:r>
-    </w:p>
-    <w:p>
-      <w:pPr>
-        <w:ind w:firstLine="708"/>
-        <w:rPr>
-          <w:lang w:val="en-US"/>
-        </w:rPr>
-      </w:pPr>
-      <w:r>
-        <w:rPr>
-          <w:lang w:val="en-US"/>
-        </w:rPr>
-        <w:t xml:space="preserve">- </w:t>
-      </w:r>
-      <w:hyperlink r:id="rId5" w:history="1">
+    </w:p>
+    <w:p>
+      <w:pPr>
+        <w:pStyle w:val="a5"/>
+        <w:spacing w:line="240" w:lineRule="atLeast"/>
+        <w:rPr>
+          <w:rFonts w:ascii="Arial" w:hAnsi="Arial" w:cs="Arial"/>
+          <w:color w:val="4C4C4C"/>
+          <w:sz w:val="18"/>
+          <w:szCs w:val="18"/>
+        </w:rPr>
+      </w:pPr>
+      <w:r>
+        <w:rPr>
+          <w:rStyle w:val="a4"/>
+          <w:rFonts w:ascii="Arial" w:hAnsi="Arial" w:cs="Arial"/>
+          <w:color w:val="4C4C4C"/>
+          <w:sz w:val="18"/>
+          <w:szCs w:val="18"/>
+        </w:rPr>
+        <w:t>Служба каталогов</w:t>
+      </w:r>
+      <w:r>
+        <w:rPr>
+          <w:rStyle w:val="apple-converted-space"/>
+          <w:rFonts w:ascii="Arial" w:eastAsiaTheme="majorEastAsia" w:hAnsi="Arial" w:cs="Arial"/>
+          <w:color w:val="4C4C4C"/>
+          <w:sz w:val="18"/>
+          <w:szCs w:val="18"/>
+        </w:rPr>
+        <w:t> </w:t>
+      </w:r>
+      <w:r>
+        <w:rPr>
+          <w:rFonts w:ascii="Arial" w:hAnsi="Arial" w:cs="Arial"/>
+          <w:color w:val="4C4C4C"/>
+          <w:sz w:val="18"/>
+          <w:szCs w:val="18"/>
+        </w:rPr>
+        <w:t>— это сетевой сервис, представляющий централизованные средства управления ресурсами автоматизированной системы. Под ресурсами подразумеваются все компоненты сетевой инфраструктуры, которые используются для выполнения функций АСУ: пользователи, файлы и каталоги, устройства, сетевые сервисы и т.д. (</w:t>
+      </w:r>
+      <w:hyperlink r:id="rId5" w:anchor="ds" w:history="1">
         <w:r>
           <w:rPr>
-            <w:rFonts w:eastAsia="Times New Roman" w:cs="Segoe UI Semibold"/>
-            <w:lang w:val="en-US" w:eastAsia="ru-RU"/>
+            <w:rStyle w:val="a3"/>
+            <w:rFonts w:ascii="Arial" w:hAnsi="Arial" w:cs="Arial"/>
+            <w:color w:val="4C4C4C"/>
+            <w:sz w:val="18"/>
+            <w:szCs w:val="18"/>
           </w:rPr>
-          <w:t>Directory Services Data Exchange</w:t>
+          <w:t>рис.1</w:t>
         </w:r>
       </w:hyperlink>
       <w:r>
         <w:rPr>
-          <w:rFonts w:eastAsia="Times New Roman" w:cs="Segoe UI"/>
-          <w:lang w:val="en-US" w:eastAsia="ru-RU"/>
-        </w:rPr>
-        <w:t xml:space="preserve"> and </w:t>
-      </w:r>
-      <w:hyperlink r:id="rId6" w:history="1">
+          <w:rFonts w:ascii="Arial" w:hAnsi="Arial" w:cs="Arial"/>
+          <w:color w:val="4C4C4C"/>
+          <w:sz w:val="18"/>
+          <w:szCs w:val="18"/>
+        </w:rPr>
+        <w:t>).</w:t>
+      </w:r>
+    </w:p>
+    <w:p>
+      <w:pPr>
+        <w:jc w:val="center"/>
+        <w:rPr>
+          <w:rFonts w:ascii="Arial" w:hAnsi="Arial" w:cs="Arial"/>
+          <w:i/>
+          <w:iCs/>
+          <w:color w:val="4C4C4C"/>
+          <w:sz w:val="18"/>
+          <w:szCs w:val="18"/>
+        </w:rPr>
+      </w:pPr>
+      <w:r>
+        <w:rPr>
+          <w:rFonts w:ascii="Arial" w:hAnsi="Arial" w:cs="Arial"/>
+          <w:i/>
+          <w:iCs/>
+          <w:noProof/>
+          <w:color w:val="4C4C4C"/>
+          <w:sz w:val="18"/>
+          <w:szCs w:val="18"/>
+          <w:lang w:eastAsia="ru-RU"/>
+        </w:rPr>
+        <w:drawing>
+          <wp:inline distT="0" distB="0" distL="0" distR="0">
+            <wp:extent cx="2096135" cy="1371600"/>
+            <wp:effectExtent l="0" t="0" r="0" b="0"/>
+            <wp:docPr id="4" name="Рисунок 4" descr="Служба каталогов">
+              <a:hlinkClick xmlns:a="http://schemas.openxmlformats.org/drawingml/2006/main" r:id="rId6"/>
+            </wp:docPr>
+            <wp:cNvGraphicFramePr>
+              <a:graphicFrameLocks xmlns:a="http://schemas.openxmlformats.org/drawingml/2006/main" noChangeAspect="1"/>
+            </wp:cNvGraphicFramePr>
+            <a:graphic xmlns:a="http://schemas.openxmlformats.org/drawingml/2006/main">
+              <a:graphicData uri="http://schemas.openxmlformats.org/drawingml/2006/picture">
+                <pic:pic xmlns:pic="http://schemas.openxmlformats.org/drawingml/2006/picture">
+                  <pic:nvPicPr>
+                    <pic:cNvPr id="0" name="Picture 1" descr="Служба каталогов">
+                      <a:hlinkClick r:id="rId6"/>
+                    </pic:cNvPr>
+                    <pic:cNvPicPr>
+                      <a:picLocks noChangeAspect="1" noChangeArrowheads="1"/>
+                    </pic:cNvPicPr>
+                  </pic:nvPicPr>
+                  <pic:blipFill>
+                    <a:blip r:embed="rId7">
+                      <a:extLst>
+                        <a:ext uri="{28A0092B-C50C-407E-A947-70E740481C1C}">
+                          <a14:useLocalDpi xmlns:a14="http://schemas.microsoft.com/office/drawing/2010/main" val="0"/>
+                        </a:ext>
+                      </a:extLst>
+                    </a:blip>
+                    <a:srcRect/>
+                    <a:stretch>
+                      <a:fillRect/>
+                    </a:stretch>
+                  </pic:blipFill>
+                  <pic:spPr bwMode="auto">
+                    <a:xfrm>
+                      <a:off x="0" y="0"/>
+                      <a:ext cx="2096135" cy="1371600"/>
+                    </a:xfrm>
+                    <a:prstGeom prst="rect">
+                      <a:avLst/>
+                    </a:prstGeom>
+                    <a:noFill/>
+                    <a:ln>
+                      <a:noFill/>
+                    </a:ln>
+                  </pic:spPr>
+                </pic:pic>
+              </a:graphicData>
+            </a:graphic>
+          </wp:inline>
+        </w:drawing>
+      </w:r>
+    </w:p>
+    <w:p>
+      <w:pPr>
+        <w:pStyle w:val="a5"/>
+        <w:spacing w:line="240" w:lineRule="atLeast"/>
+        <w:jc w:val="center"/>
+        <w:rPr>
+          <w:rFonts w:ascii="Arial" w:hAnsi="Arial" w:cs="Arial"/>
+          <w:i/>
+          <w:iCs/>
+          <w:color w:val="4C4C4C"/>
+          <w:sz w:val="18"/>
+          <w:szCs w:val="18"/>
+        </w:rPr>
+      </w:pPr>
+      <w:r>
+        <w:rPr>
+          <w:rFonts w:ascii="Arial" w:hAnsi="Arial" w:cs="Arial"/>
+          <w:i/>
+          <w:iCs/>
+          <w:color w:val="4C4C4C"/>
+          <w:sz w:val="18"/>
+          <w:szCs w:val="18"/>
+        </w:rPr>
+        <w:t>Рис. 1. Служба каталогов</w:t>
+      </w:r>
+    </w:p>
+    <w:p>
+      <w:pPr>
+        <w:pStyle w:val="a5"/>
+        <w:spacing w:line="240" w:lineRule="atLeast"/>
+        <w:rPr>
+          <w:rFonts w:ascii="Arial" w:hAnsi="Arial" w:cs="Arial"/>
+          <w:color w:val="4C4C4C"/>
+          <w:sz w:val="18"/>
+          <w:szCs w:val="18"/>
+        </w:rPr>
+      </w:pPr>
+      <w:r>
+        <w:rPr>
+          <w:rFonts w:ascii="Arial" w:hAnsi="Arial" w:cs="Arial"/>
+          <w:color w:val="4C4C4C"/>
+          <w:sz w:val="18"/>
+          <w:szCs w:val="18"/>
+        </w:rPr>
+        <w:t>Как правило, служба каталогов состоит из базы данных, в которой размещены сведения о сетевых ресурсах и серверного ПО, представляющего механизмы доступа к этой базе. Как база данных сервиса каталогов, так и ее управляющая программа могут быть распределены на несколько серверов (</w:t>
+      </w:r>
+      <w:hyperlink r:id="rId8" w:history="1">
         <w:r>
           <w:rPr>
-            <w:rFonts w:eastAsia="Times New Roman" w:cs="Segoe UI Semibold"/>
-            <w:lang w:val="en-US" w:eastAsia="ru-RU"/>
+            <w:rStyle w:val="a3"/>
+            <w:rFonts w:ascii="Arial" w:hAnsi="Arial" w:cs="Arial"/>
+            <w:color w:val="4C4C4C"/>
+            <w:sz w:val="18"/>
+            <w:szCs w:val="18"/>
           </w:rPr>
-          <w:t>DSML Services for Windows</w:t>
+          <w:t>рис. 2</w:t>
         </w:r>
       </w:hyperlink>
       <w:r>
         <w:rPr>
-          <w:rFonts w:eastAsia="Times New Roman" w:cs="Segoe UI"/>
-          <w:lang w:val="en-US" w:eastAsia="ru-RU"/>
-        </w:rPr>
-        <w:t xml:space="preserve"> – </w:t>
-      </w:r>
-      <w:r>
-        <w:rPr>
-          <w:rFonts w:eastAsia="Times New Roman" w:cs="Segoe UI"/>
+          <w:rFonts w:ascii="Arial" w:hAnsi="Arial" w:cs="Arial"/>
+          <w:color w:val="4C4C4C"/>
+          <w:sz w:val="18"/>
+          <w:szCs w:val="18"/>
+        </w:rPr>
+        <w:t>).</w:t>
+      </w:r>
+    </w:p>
+    <w:p>
+      <w:pPr>
+        <w:jc w:val="center"/>
+        <w:rPr>
+          <w:rFonts w:ascii="Arial" w:hAnsi="Arial" w:cs="Arial"/>
+          <w:i/>
+          <w:iCs/>
+          <w:color w:val="4C4C4C"/>
+          <w:sz w:val="18"/>
+          <w:szCs w:val="18"/>
+        </w:rPr>
+      </w:pPr>
+      <w:r>
+        <w:rPr>
+          <w:rFonts w:ascii="Arial" w:hAnsi="Arial" w:cs="Arial"/>
+          <w:i/>
+          <w:iCs/>
+          <w:noProof/>
+          <w:color w:val="4C4C4C"/>
+          <w:sz w:val="18"/>
+          <w:szCs w:val="18"/>
           <w:lang w:eastAsia="ru-RU"/>
         </w:rPr>
-        <w:t>Надстройки</w:t>
-      </w:r>
-    </w:p>
-    <w:p>
-      <w:pPr>
-        <w:spacing w:before="100" w:beforeAutospacing="1" w:after="100" w:afterAutospacing="1" w:line="300" w:lineRule="atLeast"/>
-        <w:rPr>
-          <w:rFonts w:eastAsia="Times New Roman" w:cs="Segoe UI"/>
-          <w:lang w:val="en-US" w:eastAsia="ru-RU"/>
-        </w:rPr>
-      </w:pPr>
+        <w:drawing>
+          <wp:inline distT="0" distB="0" distL="0" distR="0">
+            <wp:extent cx="2096135" cy="1009015"/>
+            <wp:effectExtent l="0" t="0" r="0" b="635"/>
+            <wp:docPr id="3" name="Рисунок 3" descr="Распределенная служба каталогов">
+              <a:hlinkClick xmlns:a="http://schemas.openxmlformats.org/drawingml/2006/main" r:id="rId9"/>
+            </wp:docPr>
+            <wp:cNvGraphicFramePr>
+              <a:graphicFrameLocks xmlns:a="http://schemas.openxmlformats.org/drawingml/2006/main" noChangeAspect="1"/>
+            </wp:cNvGraphicFramePr>
+            <a:graphic xmlns:a="http://schemas.openxmlformats.org/drawingml/2006/main">
+              <a:graphicData uri="http://schemas.openxmlformats.org/drawingml/2006/picture">
+                <pic:pic xmlns:pic="http://schemas.openxmlformats.org/drawingml/2006/picture">
+                  <pic:nvPicPr>
+                    <pic:cNvPr id="0" name="Picture 2" descr="Распределенная служба каталогов">
+                      <a:hlinkClick r:id="rId9"/>
+                    </pic:cNvPr>
+                    <pic:cNvPicPr>
+                      <a:picLocks noChangeAspect="1" noChangeArrowheads="1"/>
+                    </pic:cNvPicPr>
+                  </pic:nvPicPr>
+                  <pic:blipFill>
+                    <a:blip r:embed="rId10">
+                      <a:extLst>
+                        <a:ext uri="{28A0092B-C50C-407E-A947-70E740481C1C}">
+                          <a14:useLocalDpi xmlns:a14="http://schemas.microsoft.com/office/drawing/2010/main" val="0"/>
+                        </a:ext>
+                      </a:extLst>
+                    </a:blip>
+                    <a:srcRect/>
+                    <a:stretch>
+                      <a:fillRect/>
+                    </a:stretch>
+                  </pic:blipFill>
+                  <pic:spPr bwMode="auto">
+                    <a:xfrm>
+                      <a:off x="0" y="0"/>
+                      <a:ext cx="2096135" cy="1009015"/>
+                    </a:xfrm>
+                    <a:prstGeom prst="rect">
+                      <a:avLst/>
+                    </a:prstGeom>
+                    <a:noFill/>
+                    <a:ln>
+                      <a:noFill/>
+                    </a:ln>
+                  </pic:spPr>
+                </pic:pic>
+              </a:graphicData>
+            </a:graphic>
+          </wp:inline>
+        </w:drawing>
+      </w:r>
+    </w:p>
+    <w:p>
+      <w:pPr>
+        <w:pStyle w:val="a5"/>
+        <w:spacing w:line="240" w:lineRule="atLeast"/>
+        <w:jc w:val="center"/>
+        <w:rPr>
+          <w:rFonts w:ascii="Arial" w:hAnsi="Arial" w:cs="Arial"/>
+          <w:i/>
+          <w:iCs/>
+          <w:color w:val="4C4C4C"/>
+          <w:sz w:val="18"/>
+          <w:szCs w:val="18"/>
+        </w:rPr>
+      </w:pPr>
+      <w:r>
+        <w:rPr>
+          <w:rFonts w:ascii="Arial" w:hAnsi="Arial" w:cs="Arial"/>
+          <w:i/>
+          <w:iCs/>
+          <w:color w:val="4C4C4C"/>
+          <w:sz w:val="18"/>
+          <w:szCs w:val="18"/>
+        </w:rPr>
+        <w:t>Рис. 2. Распределенная служба каталогов</w:t>
+      </w:r>
+    </w:p>
+    <w:p>
+      <w:pPr>
+        <w:pStyle w:val="a5"/>
+        <w:spacing w:line="240" w:lineRule="atLeast"/>
+        <w:rPr>
+          <w:rFonts w:ascii="Arial" w:hAnsi="Arial" w:cs="Arial"/>
+          <w:color w:val="4C4C4C"/>
+          <w:sz w:val="18"/>
+          <w:szCs w:val="18"/>
+        </w:rPr>
+      </w:pPr>
+      <w:r>
+        <w:rPr>
+          <w:rFonts w:ascii="Arial" w:hAnsi="Arial" w:cs="Arial"/>
+          <w:color w:val="4C4C4C"/>
+          <w:sz w:val="18"/>
+          <w:szCs w:val="18"/>
+        </w:rPr>
+        <w:t>Основными функциями службы каталогов являются следующие:</w:t>
+      </w:r>
+    </w:p>
+    <w:p>
+      <w:pPr>
+        <w:numPr>
+          <w:ilvl w:val="0"/>
+          <w:numId w:val="4"/>
+        </w:numPr>
+        <w:spacing w:before="100" w:beforeAutospacing="1" w:after="45" w:line="240" w:lineRule="atLeast"/>
+        <w:rPr>
+          <w:rFonts w:ascii="Arial" w:hAnsi="Arial" w:cs="Arial"/>
+          <w:color w:val="4C4C4C"/>
+          <w:sz w:val="18"/>
+          <w:szCs w:val="18"/>
+        </w:rPr>
+      </w:pPr>
+      <w:r>
+        <w:rPr>
+          <w:rFonts w:ascii="Arial" w:hAnsi="Arial" w:cs="Arial"/>
+          <w:color w:val="4C4C4C"/>
+          <w:sz w:val="18"/>
+          <w:szCs w:val="18"/>
+        </w:rPr>
+        <w:t>Управление пользователями и группами (создание/удаление, настройка прав доступа).</w:t>
+      </w:r>
+    </w:p>
+    <w:p>
+      <w:pPr>
+        <w:numPr>
+          <w:ilvl w:val="0"/>
+          <w:numId w:val="4"/>
+        </w:numPr>
+        <w:spacing w:before="100" w:beforeAutospacing="1" w:after="45" w:line="240" w:lineRule="atLeast"/>
+        <w:rPr>
+          <w:rFonts w:ascii="Arial" w:hAnsi="Arial" w:cs="Arial"/>
+          <w:color w:val="4C4C4C"/>
+          <w:sz w:val="18"/>
+          <w:szCs w:val="18"/>
+        </w:rPr>
+      </w:pPr>
+      <w:r>
+        <w:rPr>
+          <w:rFonts w:ascii="Arial" w:hAnsi="Arial" w:cs="Arial"/>
+          <w:color w:val="4C4C4C"/>
+          <w:sz w:val="18"/>
+          <w:szCs w:val="18"/>
+        </w:rPr>
+        <w:t>Управление ресурсами (представление в общий доступ, установка ограничений, удаленное администрирование и т.п.).</w:t>
+      </w:r>
+    </w:p>
+    <w:p>
+      <w:pPr>
+        <w:numPr>
+          <w:ilvl w:val="0"/>
+          <w:numId w:val="4"/>
+        </w:numPr>
+        <w:spacing w:before="100" w:beforeAutospacing="1" w:after="45" w:line="240" w:lineRule="atLeast"/>
+        <w:rPr>
+          <w:rFonts w:ascii="Arial" w:hAnsi="Arial" w:cs="Arial"/>
+          <w:color w:val="4C4C4C"/>
+          <w:sz w:val="18"/>
+          <w:szCs w:val="18"/>
+        </w:rPr>
+      </w:pPr>
+      <w:r>
+        <w:rPr>
+          <w:rFonts w:ascii="Arial" w:hAnsi="Arial" w:cs="Arial"/>
+          <w:color w:val="4C4C4C"/>
+          <w:sz w:val="18"/>
+          <w:szCs w:val="18"/>
+        </w:rPr>
+        <w:t>Разграничение прав доступа (как правило, на уровне пользователей, групп и отдельных ресурсов).</w:t>
+      </w:r>
+    </w:p>
+    <w:p>
+      <w:pPr>
+        <w:pStyle w:val="a5"/>
+        <w:spacing w:line="240" w:lineRule="atLeast"/>
+        <w:rPr>
+          <w:rFonts w:ascii="Arial" w:hAnsi="Arial" w:cs="Arial"/>
+          <w:color w:val="4C4C4C"/>
+          <w:sz w:val="18"/>
+          <w:szCs w:val="18"/>
+        </w:rPr>
+      </w:pPr>
+      <w:r>
+        <w:rPr>
+          <w:rFonts w:ascii="Arial" w:hAnsi="Arial" w:cs="Arial"/>
+          <w:color w:val="4C4C4C"/>
+          <w:sz w:val="18"/>
+          <w:szCs w:val="18"/>
+        </w:rPr>
+        <w:t>Среди дополнительных функций сервиса каталогов можно указать, например, такие:</w:t>
+      </w:r>
+    </w:p>
+    <w:p>
+      <w:pPr>
+        <w:numPr>
+          <w:ilvl w:val="0"/>
+          <w:numId w:val="5"/>
+        </w:numPr>
+        <w:spacing w:before="100" w:beforeAutospacing="1" w:after="45" w:line="240" w:lineRule="atLeast"/>
+        <w:rPr>
+          <w:rFonts w:ascii="Arial" w:hAnsi="Arial" w:cs="Arial"/>
+          <w:color w:val="4C4C4C"/>
+          <w:sz w:val="18"/>
+          <w:szCs w:val="18"/>
+        </w:rPr>
+      </w:pPr>
+      <w:r>
+        <w:rPr>
+          <w:rFonts w:ascii="Arial" w:hAnsi="Arial" w:cs="Arial"/>
+          <w:color w:val="4C4C4C"/>
+          <w:sz w:val="18"/>
+          <w:szCs w:val="18"/>
+        </w:rPr>
+        <w:t>поиск ресурсов;</w:t>
+      </w:r>
+    </w:p>
+    <w:p>
+      <w:pPr>
+        <w:numPr>
+          <w:ilvl w:val="0"/>
+          <w:numId w:val="5"/>
+        </w:numPr>
+        <w:spacing w:before="100" w:beforeAutospacing="1" w:after="45" w:line="240" w:lineRule="atLeast"/>
+        <w:rPr>
+          <w:rFonts w:ascii="Arial" w:hAnsi="Arial" w:cs="Arial"/>
+          <w:color w:val="4C4C4C"/>
+          <w:sz w:val="18"/>
+          <w:szCs w:val="18"/>
+        </w:rPr>
+      </w:pPr>
+      <w:r>
+        <w:rPr>
+          <w:rFonts w:ascii="Arial" w:hAnsi="Arial" w:cs="Arial"/>
+          <w:color w:val="4C4C4C"/>
+          <w:sz w:val="18"/>
+          <w:szCs w:val="18"/>
+        </w:rPr>
+        <w:t>распространение сетевых политик;</w:t>
+      </w:r>
+    </w:p>
+    <w:p>
+      <w:pPr>
+        <w:numPr>
+          <w:ilvl w:val="0"/>
+          <w:numId w:val="5"/>
+        </w:numPr>
+        <w:spacing w:before="100" w:beforeAutospacing="1" w:after="45" w:line="240" w:lineRule="atLeast"/>
+        <w:rPr>
+          <w:rFonts w:ascii="Arial" w:hAnsi="Arial" w:cs="Arial"/>
+          <w:color w:val="4C4C4C"/>
+          <w:sz w:val="18"/>
+          <w:szCs w:val="18"/>
+        </w:rPr>
+      </w:pPr>
+      <w:r>
+        <w:rPr>
+          <w:rFonts w:ascii="Arial" w:hAnsi="Arial" w:cs="Arial"/>
+          <w:color w:val="4C4C4C"/>
+          <w:sz w:val="18"/>
+          <w:szCs w:val="18"/>
+        </w:rPr>
+        <w:t>интеграция с другими сервисами.</w:t>
+      </w:r>
+    </w:p>
+    <w:p>
+      <w:pPr>
+        <w:pStyle w:val="a5"/>
+        <w:spacing w:line="240" w:lineRule="atLeast"/>
+        <w:rPr>
+          <w:rFonts w:ascii="Arial" w:hAnsi="Arial" w:cs="Arial"/>
+          <w:color w:val="4C4C4C"/>
+          <w:sz w:val="18"/>
+          <w:szCs w:val="18"/>
+        </w:rPr>
+      </w:pPr>
+      <w:r>
+        <w:rPr>
+          <w:rStyle w:val="a4"/>
+          <w:rFonts w:ascii="Arial" w:hAnsi="Arial" w:cs="Arial"/>
+          <w:color w:val="4C4C4C"/>
+          <w:sz w:val="18"/>
+          <w:szCs w:val="18"/>
+        </w:rPr>
+        <w:t>Сетевая политика</w:t>
+      </w:r>
+      <w:r>
+        <w:rPr>
+          <w:rStyle w:val="apple-converted-space"/>
+          <w:rFonts w:ascii="Arial" w:eastAsiaTheme="majorEastAsia" w:hAnsi="Arial" w:cs="Arial"/>
+          <w:color w:val="4C4C4C"/>
+          <w:sz w:val="18"/>
+          <w:szCs w:val="18"/>
+        </w:rPr>
+        <w:t> </w:t>
+      </w:r>
+      <w:r>
+        <w:rPr>
+          <w:rFonts w:ascii="Arial" w:hAnsi="Arial" w:cs="Arial"/>
+          <w:color w:val="4C4C4C"/>
+          <w:sz w:val="18"/>
+          <w:szCs w:val="18"/>
+        </w:rPr>
+        <w:t>— совокупность правил, определяющих методы и средства взаимодействия с общими ресурсами в корпоративной сети.</w:t>
+      </w:r>
+    </w:p>
+    <w:p>
+      <w:pPr>
+        <w:pStyle w:val="a5"/>
+        <w:spacing w:line="240" w:lineRule="atLeast"/>
+        <w:rPr>
+          <w:rFonts w:ascii="Arial" w:hAnsi="Arial" w:cs="Arial"/>
+          <w:color w:val="4C4C4C"/>
+          <w:sz w:val="18"/>
+          <w:szCs w:val="18"/>
+        </w:rPr>
+      </w:pPr>
+      <w:r>
+        <w:rPr>
+          <w:rFonts w:ascii="Arial" w:hAnsi="Arial" w:cs="Arial"/>
+          <w:color w:val="4C4C4C"/>
+          <w:sz w:val="18"/>
+          <w:szCs w:val="18"/>
+        </w:rPr>
+        <w:t xml:space="preserve">Сетевые ресурсы в службе каталогов обычно представлены в виде иерархической структуры. Такой способ наиболее близок к реальной организационной модели подавляющего большинства предприятий и организаций. Корень иерархии описывает предприятие в целом, нижележащие уровни — подразделения и </w:t>
+      </w:r>
+      <w:r>
+        <w:rPr>
+          <w:rFonts w:ascii="Arial" w:hAnsi="Arial" w:cs="Arial"/>
+          <w:color w:val="4C4C4C"/>
+          <w:sz w:val="18"/>
+          <w:szCs w:val="18"/>
+        </w:rPr>
+        <w:lastRenderedPageBreak/>
+        <w:t>отдельные элементы. Для единообразного обращения к любому элементу иерархии протокол взаимодействия представляет унифицированную схему адресации — либо собственную, либо совместимую со стандартными схемами.</w:t>
+      </w:r>
     </w:p>
     <w:p>
       <w:pPr>
         <w:ind w:firstLine="567"/>
         <w:rPr>
-          <w:lang w:val="en-US"/>
-        </w:rPr>
-      </w:pPr>
-      <w:bookmarkStart w:id="0" w:name="_GoBack"/>
-      <w:bookmarkEnd w:id="0"/>
+          <w:rFonts w:ascii="Arial" w:hAnsi="Arial" w:cs="Arial"/>
+          <w:color w:val="333333"/>
+          <w:sz w:val="26"/>
+          <w:szCs w:val="26"/>
+          <w:shd w:val="clear" w:color="auto" w:fill="FFFFFF"/>
+        </w:rPr>
+      </w:pPr>
+      <w:proofErr w:type="spellStart"/>
+      <w:r>
+        <w:rPr>
+          <w:rFonts w:ascii="Arial" w:hAnsi="Arial" w:cs="Arial"/>
+          <w:color w:val="333333"/>
+          <w:sz w:val="26"/>
+          <w:szCs w:val="26"/>
+          <w:shd w:val="clear" w:color="auto" w:fill="FFFFFF"/>
+        </w:rPr>
+        <w:t>Active</w:t>
+      </w:r>
+      <w:proofErr w:type="spellEnd"/>
+      <w:r>
+        <w:rPr>
+          <w:rFonts w:ascii="Arial" w:hAnsi="Arial" w:cs="Arial"/>
+          <w:color w:val="333333"/>
+          <w:sz w:val="26"/>
+          <w:szCs w:val="26"/>
+          <w:shd w:val="clear" w:color="auto" w:fill="FFFFFF"/>
+        </w:rPr>
+        <w:t xml:space="preserve"> </w:t>
+      </w:r>
+      <w:proofErr w:type="spellStart"/>
+      <w:r>
+        <w:rPr>
+          <w:rFonts w:ascii="Arial" w:hAnsi="Arial" w:cs="Arial"/>
+          <w:color w:val="333333"/>
+          <w:sz w:val="26"/>
+          <w:szCs w:val="26"/>
+          <w:shd w:val="clear" w:color="auto" w:fill="FFFFFF"/>
+        </w:rPr>
+        <w:t>Directory</w:t>
+      </w:r>
+      <w:proofErr w:type="spellEnd"/>
+      <w:r>
+        <w:rPr>
+          <w:rFonts w:ascii="Arial" w:hAnsi="Arial" w:cs="Arial"/>
+          <w:color w:val="333333"/>
+          <w:sz w:val="26"/>
+          <w:szCs w:val="26"/>
+          <w:shd w:val="clear" w:color="auto" w:fill="FFFFFF"/>
+        </w:rPr>
+        <w:t xml:space="preserve"> — служба каталогов корпорации</w:t>
+      </w:r>
+      <w:r>
+        <w:rPr>
+          <w:rStyle w:val="apple-converted-space"/>
+          <w:rFonts w:ascii="Arial" w:hAnsi="Arial" w:cs="Arial"/>
+          <w:color w:val="333333"/>
+          <w:sz w:val="26"/>
+          <w:szCs w:val="26"/>
+          <w:shd w:val="clear" w:color="auto" w:fill="FFFFFF"/>
+        </w:rPr>
+        <w:t> </w:t>
+      </w:r>
+      <w:proofErr w:type="spellStart"/>
+      <w:r>
+        <w:fldChar w:fldCharType="begin"/>
+      </w:r>
+      <w:r>
+        <w:instrText xml:space="preserve"> HYPERLINK "http://geek-nose.com/kak-sozdat-uchetnuyu-zapis-microsoft-majkrosoft-detalnaya-instrukciya/" </w:instrText>
+      </w:r>
+      <w:r>
+        <w:fldChar w:fldCharType="separate"/>
+      </w:r>
+      <w:r>
+        <w:rPr>
+          <w:rStyle w:val="a3"/>
+          <w:rFonts w:ascii="Arial" w:hAnsi="Arial" w:cs="Arial"/>
+          <w:color w:val="0077DB"/>
+          <w:sz w:val="26"/>
+          <w:szCs w:val="26"/>
+          <w:u w:val="none"/>
+          <w:shd w:val="clear" w:color="auto" w:fill="FFFFFF"/>
+        </w:rPr>
+        <w:t>Microsoft</w:t>
+      </w:r>
+      <w:proofErr w:type="spellEnd"/>
+      <w:r>
+        <w:fldChar w:fldCharType="end"/>
+      </w:r>
+      <w:r>
+        <w:rPr>
+          <w:rStyle w:val="apple-converted-space"/>
+          <w:rFonts w:ascii="Arial" w:hAnsi="Arial" w:cs="Arial"/>
+          <w:color w:val="333333"/>
+          <w:sz w:val="26"/>
+          <w:szCs w:val="26"/>
+          <w:shd w:val="clear" w:color="auto" w:fill="FFFFFF"/>
+        </w:rPr>
+        <w:t> </w:t>
+      </w:r>
+      <w:r>
+        <w:rPr>
+          <w:rFonts w:ascii="Arial" w:hAnsi="Arial" w:cs="Arial"/>
+          <w:color w:val="333333"/>
+          <w:sz w:val="26"/>
+          <w:szCs w:val="26"/>
+          <w:shd w:val="clear" w:color="auto" w:fill="FFFFFF"/>
+        </w:rPr>
+        <w:t xml:space="preserve">для ОС семейства </w:t>
+      </w:r>
+      <w:proofErr w:type="spellStart"/>
+      <w:r>
+        <w:rPr>
+          <w:rFonts w:ascii="Arial" w:hAnsi="Arial" w:cs="Arial"/>
+          <w:color w:val="333333"/>
+          <w:sz w:val="26"/>
+          <w:szCs w:val="26"/>
+          <w:shd w:val="clear" w:color="auto" w:fill="FFFFFF"/>
+        </w:rPr>
+        <w:t>Windows</w:t>
+      </w:r>
+      <w:proofErr w:type="spellEnd"/>
+      <w:r>
+        <w:rPr>
+          <w:rFonts w:ascii="Arial" w:hAnsi="Arial" w:cs="Arial"/>
+          <w:color w:val="333333"/>
+          <w:sz w:val="26"/>
+          <w:szCs w:val="26"/>
+          <w:shd w:val="clear" w:color="auto" w:fill="FFFFFF"/>
+        </w:rPr>
+        <w:t xml:space="preserve"> NT. Данная служба позволяет администраторам использование групповых политик для обеспечения единообразия настроек пользовательской рабочей среды, установки</w:t>
+      </w:r>
+      <w:r>
+        <w:rPr>
+          <w:rStyle w:val="apple-converted-space"/>
+          <w:rFonts w:ascii="Arial" w:hAnsi="Arial" w:cs="Arial"/>
+          <w:color w:val="333333"/>
+          <w:sz w:val="26"/>
+          <w:szCs w:val="26"/>
+          <w:shd w:val="clear" w:color="auto" w:fill="FFFFFF"/>
+        </w:rPr>
+        <w:t> </w:t>
+      </w:r>
+      <w:hyperlink r:id="rId11" w:history="1">
+        <w:r>
+          <w:rPr>
+            <w:rStyle w:val="a3"/>
+            <w:rFonts w:ascii="Arial" w:hAnsi="Arial" w:cs="Arial"/>
+            <w:color w:val="0077DB"/>
+            <w:sz w:val="26"/>
+            <w:szCs w:val="26"/>
+            <w:u w:val="none"/>
+            <w:shd w:val="clear" w:color="auto" w:fill="FFFFFF"/>
+          </w:rPr>
+          <w:t>ПО</w:t>
+        </w:r>
+      </w:hyperlink>
+      <w:r>
+        <w:rPr>
+          <w:rFonts w:ascii="Arial" w:hAnsi="Arial" w:cs="Arial"/>
+          <w:color w:val="333333"/>
+          <w:sz w:val="26"/>
+          <w:szCs w:val="26"/>
+          <w:shd w:val="clear" w:color="auto" w:fill="FFFFFF"/>
+        </w:rPr>
+        <w:t xml:space="preserve">, обновлений, </w:t>
+      </w:r>
+      <w:proofErr w:type="spellStart"/>
+      <w:r>
+        <w:rPr>
+          <w:rFonts w:ascii="Arial" w:hAnsi="Arial" w:cs="Arial"/>
+          <w:color w:val="333333"/>
+          <w:sz w:val="26"/>
+          <w:szCs w:val="26"/>
+          <w:shd w:val="clear" w:color="auto" w:fill="FFFFFF"/>
+        </w:rPr>
+        <w:t>пр</w:t>
+      </w:r>
+      <w:proofErr w:type="spellEnd"/>
     </w:p>
     <w:p>
       <w:pPr>
         <w:ind w:firstLine="567"/>
-      </w:pPr>
-      <w:r>
-        <w:t>Обзор существующих решений по управлению схемой службы каталогов.</w:t>
+        <w:rPr>
+          <w:rFonts w:ascii="Arial" w:hAnsi="Arial" w:cs="Arial"/>
+          <w:color w:val="333333"/>
+          <w:sz w:val="26"/>
+          <w:szCs w:val="26"/>
+          <w:shd w:val="clear" w:color="auto" w:fill="FFFFFF"/>
+        </w:rPr>
+      </w:pPr>
+    </w:p>
+    <w:p>
+      <w:pPr>
+        <w:pStyle w:val="a5"/>
+        <w:shd w:val="clear" w:color="auto" w:fill="FFFFFF"/>
+        <w:spacing w:before="0" w:beforeAutospacing="0" w:after="300" w:afterAutospacing="0" w:line="408" w:lineRule="atLeast"/>
+        <w:rPr>
+          <w:rFonts w:ascii="Arial" w:hAnsi="Arial" w:cs="Arial"/>
+          <w:color w:val="333333"/>
+          <w:sz w:val="23"/>
+          <w:szCs w:val="23"/>
+        </w:rPr>
+      </w:pPr>
+      <w:r>
+        <w:rPr>
+          <w:rFonts w:ascii="Arial" w:hAnsi="Arial" w:cs="Arial"/>
+          <w:color w:val="333333"/>
+          <w:sz w:val="23"/>
+          <w:szCs w:val="23"/>
+        </w:rPr>
+        <w:t xml:space="preserve">При наличии в сети более 10 рабочих станций, рационально оправданным стает подход, при котором одному узлу сети делегируют права выполнения аутентификации и авторизации. Этим узлом и выступает контролер домена — </w:t>
+      </w:r>
+      <w:proofErr w:type="spellStart"/>
+      <w:r>
+        <w:rPr>
+          <w:rFonts w:ascii="Arial" w:hAnsi="Arial" w:cs="Arial"/>
+          <w:color w:val="333333"/>
+          <w:sz w:val="23"/>
+          <w:szCs w:val="23"/>
+        </w:rPr>
+        <w:t>Active</w:t>
+      </w:r>
+      <w:proofErr w:type="spellEnd"/>
+      <w:r>
+        <w:rPr>
+          <w:rFonts w:ascii="Arial" w:hAnsi="Arial" w:cs="Arial"/>
+          <w:color w:val="333333"/>
+          <w:sz w:val="23"/>
+          <w:szCs w:val="23"/>
+        </w:rPr>
+        <w:t xml:space="preserve"> </w:t>
+      </w:r>
+      <w:proofErr w:type="spellStart"/>
+      <w:r>
+        <w:rPr>
+          <w:rFonts w:ascii="Arial" w:hAnsi="Arial" w:cs="Arial"/>
+          <w:color w:val="333333"/>
+          <w:sz w:val="23"/>
+          <w:szCs w:val="23"/>
+        </w:rPr>
+        <w:t>Directory</w:t>
+      </w:r>
+      <w:proofErr w:type="spellEnd"/>
+      <w:r>
+        <w:rPr>
+          <w:rFonts w:ascii="Arial" w:hAnsi="Arial" w:cs="Arial"/>
+          <w:color w:val="333333"/>
+          <w:sz w:val="23"/>
+          <w:szCs w:val="23"/>
+        </w:rPr>
+        <w:t xml:space="preserve">. Контролер домена хранит базу данных учетных записей т.е. он хранит </w:t>
+      </w:r>
+      <w:proofErr w:type="spellStart"/>
+      <w:r>
+        <w:rPr>
+          <w:rFonts w:ascii="Arial" w:hAnsi="Arial" w:cs="Arial"/>
+          <w:color w:val="333333"/>
+          <w:sz w:val="23"/>
+          <w:szCs w:val="23"/>
+        </w:rPr>
+        <w:t>учетку</w:t>
+      </w:r>
+      <w:proofErr w:type="spellEnd"/>
+      <w:r>
+        <w:rPr>
+          <w:rFonts w:ascii="Arial" w:hAnsi="Arial" w:cs="Arial"/>
+          <w:color w:val="333333"/>
+          <w:sz w:val="23"/>
+          <w:szCs w:val="23"/>
+        </w:rPr>
+        <w:t xml:space="preserve"> и для РС1 и для РС2. Теперь все учетные записи прописываются один раз на контролере домена, а необходимость в локальных учетных записях теряет смысл.</w:t>
+      </w:r>
+    </w:p>
+    <w:p>
+      <w:pPr>
+        <w:pStyle w:val="a5"/>
+        <w:shd w:val="clear" w:color="auto" w:fill="FFFFFF"/>
+        <w:spacing w:before="0" w:beforeAutospacing="0" w:after="300" w:afterAutospacing="0" w:line="408" w:lineRule="atLeast"/>
+        <w:rPr>
+          <w:rFonts w:ascii="Arial" w:hAnsi="Arial" w:cs="Arial"/>
+          <w:color w:val="333333"/>
+          <w:sz w:val="23"/>
+          <w:szCs w:val="23"/>
+        </w:rPr>
+      </w:pPr>
+      <w:r>
+        <w:rPr>
+          <w:rFonts w:ascii="Arial" w:hAnsi="Arial" w:cs="Arial"/>
+          <w:noProof/>
+          <w:color w:val="0077DB"/>
+          <w:sz w:val="23"/>
+          <w:szCs w:val="23"/>
+        </w:rPr>
+        <w:drawing>
+          <wp:inline distT="0" distB="0" distL="0" distR="0">
+            <wp:extent cx="6193790" cy="4632325"/>
+            <wp:effectExtent l="0" t="0" r="0" b="0"/>
+            <wp:docPr id="5" name="Рисунок 5" descr="active directory для чайников">
+              <a:hlinkClick xmlns:a="http://schemas.openxmlformats.org/drawingml/2006/main" r:id="rId12"/>
+            </wp:docPr>
+            <wp:cNvGraphicFramePr>
+              <a:graphicFrameLocks xmlns:a="http://schemas.openxmlformats.org/drawingml/2006/main" noChangeAspect="1"/>
+            </wp:cNvGraphicFramePr>
+            <a:graphic xmlns:a="http://schemas.openxmlformats.org/drawingml/2006/main">
+              <a:graphicData uri="http://schemas.openxmlformats.org/drawingml/2006/picture">
+                <pic:pic xmlns:pic="http://schemas.openxmlformats.org/drawingml/2006/picture">
+                  <pic:nvPicPr>
+                    <pic:cNvPr id="0" name="Picture 5" descr="active directory для чайников">
+                      <a:hlinkClick r:id="rId12"/>
+                    </pic:cNvPr>
+                    <pic:cNvPicPr>
+                      <a:picLocks noChangeAspect="1" noChangeArrowheads="1"/>
+                    </pic:cNvPicPr>
+                  </pic:nvPicPr>
+                  <pic:blipFill>
+                    <a:blip r:embed="rId13">
+                      <a:extLst>
+                        <a:ext uri="{28A0092B-C50C-407E-A947-70E740481C1C}">
+                          <a14:useLocalDpi xmlns:a14="http://schemas.microsoft.com/office/drawing/2010/main" val="0"/>
+                        </a:ext>
+                      </a:extLst>
+                    </a:blip>
+                    <a:srcRect/>
+                    <a:stretch>
+                      <a:fillRect/>
+                    </a:stretch>
+                  </pic:blipFill>
+                  <pic:spPr bwMode="auto">
+                    <a:xfrm>
+                      <a:off x="0" y="0"/>
+                      <a:ext cx="6193790" cy="4632325"/>
+                    </a:xfrm>
+                    <a:prstGeom prst="rect">
+                      <a:avLst/>
+                    </a:prstGeom>
+                    <a:noFill/>
+                    <a:ln>
+                      <a:noFill/>
+                    </a:ln>
+                  </pic:spPr>
+                </pic:pic>
+              </a:graphicData>
+            </a:graphic>
+          </wp:inline>
+        </w:drawing>
+      </w:r>
+    </w:p>
+    <w:p>
+      <w:pPr>
+        <w:pStyle w:val="a5"/>
+        <w:shd w:val="clear" w:color="auto" w:fill="FFFFFF"/>
+        <w:spacing w:before="0" w:beforeAutospacing="0" w:after="300" w:afterAutospacing="0" w:line="408" w:lineRule="atLeast"/>
+        <w:rPr>
+          <w:rFonts w:ascii="Arial" w:hAnsi="Arial" w:cs="Arial"/>
+          <w:color w:val="333333"/>
+          <w:sz w:val="23"/>
+          <w:szCs w:val="23"/>
+        </w:rPr>
+      </w:pPr>
+      <w:r>
+        <w:rPr>
+          <w:rFonts w:ascii="Arial" w:hAnsi="Arial" w:cs="Arial"/>
+          <w:color w:val="333333"/>
+          <w:sz w:val="23"/>
+          <w:szCs w:val="23"/>
+        </w:rPr>
+        <w:t>Теперь, когда пользователь заходит на ПК, вводя свой</w:t>
+      </w:r>
+      <w:r>
+        <w:rPr>
+          <w:rStyle w:val="apple-converted-space"/>
+          <w:rFonts w:ascii="Arial" w:hAnsi="Arial" w:cs="Arial"/>
+          <w:color w:val="333333"/>
+          <w:sz w:val="23"/>
+          <w:szCs w:val="23"/>
+        </w:rPr>
+        <w:t> </w:t>
+      </w:r>
+      <w:hyperlink r:id="rId14" w:history="1">
+        <w:r>
+          <w:rPr>
+            <w:rStyle w:val="a3"/>
+            <w:rFonts w:ascii="Arial" w:hAnsi="Arial" w:cs="Arial"/>
+            <w:color w:val="0077DB"/>
+            <w:sz w:val="23"/>
+            <w:szCs w:val="23"/>
+            <w:u w:val="none"/>
+          </w:rPr>
+          <w:t>логин и пароль</w:t>
+        </w:r>
+      </w:hyperlink>
+      <w:r>
+        <w:rPr>
+          <w:rFonts w:ascii="Arial" w:hAnsi="Arial" w:cs="Arial"/>
+          <w:color w:val="333333"/>
+          <w:sz w:val="23"/>
+          <w:szCs w:val="23"/>
+        </w:rPr>
+        <w:t xml:space="preserve">, эти данные передаются в закрытом виде на контролер домена, который выполняет процедуры аутентификации и авторизации, после чего контролер домена выдает пользователю, </w:t>
+      </w:r>
+      <w:r>
+        <w:rPr>
+          <w:rFonts w:ascii="Arial" w:hAnsi="Arial" w:cs="Arial"/>
+          <w:color w:val="333333"/>
+          <w:sz w:val="23"/>
+          <w:szCs w:val="23"/>
+        </w:rPr>
+        <w:lastRenderedPageBreak/>
+        <w:t>осуществившему вход, что-то вроде паспорта, с которым он в дальнейшем работает в сети и который он предъявляет по запросу других компьютеров сети, серверов к чьим ресурсам он хочет подключиться.</w:t>
+      </w:r>
+    </w:p>
+    <w:p>
+      <w:pPr>
+        <w:pStyle w:val="a5"/>
+        <w:shd w:val="clear" w:color="auto" w:fill="FFFFFF"/>
+        <w:spacing w:before="0" w:beforeAutospacing="0" w:after="300" w:afterAutospacing="0" w:line="408" w:lineRule="atLeast"/>
+        <w:rPr>
+          <w:rFonts w:ascii="Arial" w:hAnsi="Arial" w:cs="Arial"/>
+          <w:color w:val="333333"/>
+          <w:sz w:val="23"/>
+          <w:szCs w:val="23"/>
+        </w:rPr>
+      </w:pPr>
+      <w:r>
+        <w:rPr>
+          <w:rFonts w:ascii="Arial" w:hAnsi="Arial" w:cs="Arial"/>
+          <w:color w:val="333333"/>
+          <w:sz w:val="23"/>
+          <w:szCs w:val="23"/>
+        </w:rPr>
+        <w:t xml:space="preserve">Контролер домена — это компьютер с поднятой службой </w:t>
+      </w:r>
+      <w:proofErr w:type="spellStart"/>
+      <w:r>
+        <w:rPr>
+          <w:rFonts w:ascii="Arial" w:hAnsi="Arial" w:cs="Arial"/>
+          <w:color w:val="333333"/>
+          <w:sz w:val="23"/>
+          <w:szCs w:val="23"/>
+        </w:rPr>
+        <w:t>Active</w:t>
+      </w:r>
+      <w:proofErr w:type="spellEnd"/>
+      <w:r>
+        <w:rPr>
+          <w:rFonts w:ascii="Arial" w:hAnsi="Arial" w:cs="Arial"/>
+          <w:color w:val="333333"/>
+          <w:sz w:val="23"/>
+          <w:szCs w:val="23"/>
+        </w:rPr>
+        <w:t xml:space="preserve"> </w:t>
+      </w:r>
+      <w:proofErr w:type="spellStart"/>
+      <w:r>
+        <w:rPr>
+          <w:rFonts w:ascii="Arial" w:hAnsi="Arial" w:cs="Arial"/>
+          <w:color w:val="333333"/>
+          <w:sz w:val="23"/>
+          <w:szCs w:val="23"/>
+        </w:rPr>
+        <w:t>Directory</w:t>
+      </w:r>
+      <w:proofErr w:type="spellEnd"/>
+      <w:r>
+        <w:rPr>
+          <w:rFonts w:ascii="Arial" w:hAnsi="Arial" w:cs="Arial"/>
+          <w:color w:val="333333"/>
+          <w:sz w:val="23"/>
+          <w:szCs w:val="23"/>
+        </w:rPr>
+        <w:t>, который управляет доступом пользователей к ресурсам сети. Он хранит ресурсы (например,</w:t>
+      </w:r>
+      <w:r>
+        <w:rPr>
+          <w:rStyle w:val="apple-converted-space"/>
+          <w:rFonts w:ascii="Arial" w:hAnsi="Arial" w:cs="Arial"/>
+          <w:color w:val="333333"/>
+          <w:sz w:val="23"/>
+          <w:szCs w:val="23"/>
+        </w:rPr>
+        <w:t> </w:t>
+      </w:r>
+      <w:hyperlink r:id="rId15" w:history="1">
+        <w:r>
+          <w:rPr>
+            <w:rStyle w:val="a3"/>
+            <w:rFonts w:ascii="Arial" w:hAnsi="Arial" w:cs="Arial"/>
+            <w:color w:val="0077DB"/>
+            <w:sz w:val="23"/>
+            <w:szCs w:val="23"/>
+            <w:u w:val="none"/>
+          </w:rPr>
+          <w:t>принтеры</w:t>
+        </w:r>
+      </w:hyperlink>
+      <w:r>
+        <w:rPr>
+          <w:rFonts w:ascii="Arial" w:hAnsi="Arial" w:cs="Arial"/>
+          <w:color w:val="333333"/>
+          <w:sz w:val="23"/>
+          <w:szCs w:val="23"/>
+        </w:rPr>
+        <w:t>, папки с общим доступом), службы (например,</w:t>
+      </w:r>
+      <w:r>
+        <w:rPr>
+          <w:rStyle w:val="apple-converted-space"/>
+          <w:rFonts w:ascii="Arial" w:hAnsi="Arial" w:cs="Arial"/>
+          <w:color w:val="333333"/>
+          <w:sz w:val="23"/>
+          <w:szCs w:val="23"/>
+        </w:rPr>
+        <w:t> </w:t>
+      </w:r>
+      <w:hyperlink r:id="rId16" w:tooltip="Настройка Outlook" w:history="1">
+        <w:r>
+          <w:rPr>
+            <w:rStyle w:val="a3"/>
+            <w:rFonts w:ascii="Arial" w:hAnsi="Arial" w:cs="Arial"/>
+            <w:color w:val="0077DB"/>
+            <w:sz w:val="23"/>
+            <w:szCs w:val="23"/>
+            <w:u w:val="none"/>
+          </w:rPr>
+          <w:t>электронная почта</w:t>
+        </w:r>
+      </w:hyperlink>
+      <w:r>
+        <w:rPr>
+          <w:rFonts w:ascii="Arial" w:hAnsi="Arial" w:cs="Arial"/>
+          <w:color w:val="333333"/>
+          <w:sz w:val="23"/>
+          <w:szCs w:val="23"/>
+        </w:rPr>
+        <w:t>), людей (учетные записи пользователей и групп пользователей), компьютеры (учетные записи компьютеров). Число таких сохраненных ресурсов может достигать миллионов объектов. В качестве контролера домена могут выступать следующие версии MS</w:t>
+      </w:r>
+      <w:r>
+        <w:rPr>
+          <w:rStyle w:val="apple-converted-space"/>
+          <w:rFonts w:ascii="Arial" w:hAnsi="Arial" w:cs="Arial"/>
+          <w:color w:val="333333"/>
+          <w:sz w:val="23"/>
+          <w:szCs w:val="23"/>
+        </w:rPr>
+        <w:t> </w:t>
+      </w:r>
+      <w:proofErr w:type="spellStart"/>
+      <w:r>
+        <w:rPr>
+          <w:rFonts w:ascii="Arial" w:hAnsi="Arial" w:cs="Arial"/>
+          <w:color w:val="333333"/>
+          <w:sz w:val="23"/>
+          <w:szCs w:val="23"/>
+        </w:rPr>
+        <w:fldChar w:fldCharType="begin"/>
+      </w:r>
+      <w:r>
+        <w:rPr>
+          <w:rFonts w:ascii="Arial" w:hAnsi="Arial" w:cs="Arial"/>
+          <w:color w:val="333333"/>
+          <w:sz w:val="23"/>
+          <w:szCs w:val="23"/>
+        </w:rPr>
+        <w:instrText xml:space="preserve"> HYPERLINK "http://geek-nose.com/operacionnye-sistemy/windows-10/" </w:instrText>
+      </w:r>
+      <w:r>
+        <w:rPr>
+          <w:rFonts w:ascii="Arial" w:hAnsi="Arial" w:cs="Arial"/>
+          <w:color w:val="333333"/>
+          <w:sz w:val="23"/>
+          <w:szCs w:val="23"/>
+        </w:rPr>
+        <w:fldChar w:fldCharType="separate"/>
+      </w:r>
+      <w:r>
+        <w:rPr>
+          <w:rStyle w:val="a3"/>
+          <w:rFonts w:ascii="Arial" w:hAnsi="Arial" w:cs="Arial"/>
+          <w:color w:val="0077DB"/>
+          <w:sz w:val="23"/>
+          <w:szCs w:val="23"/>
+          <w:u w:val="none"/>
+        </w:rPr>
+        <w:t>Windows</w:t>
+      </w:r>
+      <w:proofErr w:type="spellEnd"/>
+      <w:r>
+        <w:rPr>
+          <w:rFonts w:ascii="Arial" w:hAnsi="Arial" w:cs="Arial"/>
+          <w:color w:val="333333"/>
+          <w:sz w:val="23"/>
+          <w:szCs w:val="23"/>
+        </w:rPr>
+        <w:fldChar w:fldCharType="end"/>
+      </w:r>
+      <w:r>
+        <w:rPr>
+          <w:rFonts w:ascii="Arial" w:hAnsi="Arial" w:cs="Arial"/>
+          <w:color w:val="333333"/>
+          <w:sz w:val="23"/>
+          <w:szCs w:val="23"/>
+        </w:rPr>
+        <w:t xml:space="preserve">: </w:t>
+      </w:r>
+      <w:proofErr w:type="spellStart"/>
+      <w:r>
+        <w:rPr>
+          <w:rFonts w:ascii="Arial" w:hAnsi="Arial" w:cs="Arial"/>
+          <w:color w:val="333333"/>
+          <w:sz w:val="23"/>
+          <w:szCs w:val="23"/>
+        </w:rPr>
+        <w:t>Windows</w:t>
+      </w:r>
+      <w:proofErr w:type="spellEnd"/>
+      <w:r>
+        <w:rPr>
+          <w:rFonts w:ascii="Arial" w:hAnsi="Arial" w:cs="Arial"/>
+          <w:color w:val="333333"/>
+          <w:sz w:val="23"/>
+          <w:szCs w:val="23"/>
+        </w:rPr>
+        <w:t xml:space="preserve"> </w:t>
+      </w:r>
+      <w:proofErr w:type="spellStart"/>
+      <w:r>
+        <w:rPr>
+          <w:rFonts w:ascii="Arial" w:hAnsi="Arial" w:cs="Arial"/>
+          <w:color w:val="333333"/>
+          <w:sz w:val="23"/>
+          <w:szCs w:val="23"/>
+        </w:rPr>
+        <w:t>Server</w:t>
+      </w:r>
+      <w:proofErr w:type="spellEnd"/>
+      <w:r>
+        <w:rPr>
+          <w:rFonts w:ascii="Arial" w:hAnsi="Arial" w:cs="Arial"/>
+          <w:color w:val="333333"/>
+          <w:sz w:val="23"/>
+          <w:szCs w:val="23"/>
+        </w:rPr>
+        <w:t xml:space="preserve"> 2000/2003/2008/2012 кроме редакций </w:t>
+      </w:r>
+      <w:proofErr w:type="spellStart"/>
+      <w:r>
+        <w:rPr>
+          <w:rFonts w:ascii="Arial" w:hAnsi="Arial" w:cs="Arial"/>
+          <w:color w:val="333333"/>
+          <w:sz w:val="23"/>
+          <w:szCs w:val="23"/>
+        </w:rPr>
+        <w:t>Web-Edition</w:t>
+      </w:r>
+      <w:proofErr w:type="spellEnd"/>
+      <w:r>
+        <w:rPr>
+          <w:rFonts w:ascii="Arial" w:hAnsi="Arial" w:cs="Arial"/>
+          <w:color w:val="333333"/>
+          <w:sz w:val="23"/>
+          <w:szCs w:val="23"/>
+        </w:rPr>
+        <w:t>.</w:t>
+      </w:r>
+    </w:p>
+    <w:p>
+      <w:pPr>
+        <w:pStyle w:val="a5"/>
+        <w:shd w:val="clear" w:color="auto" w:fill="FFFFFF"/>
+        <w:spacing w:before="0" w:beforeAutospacing="0" w:after="300" w:afterAutospacing="0" w:line="408" w:lineRule="atLeast"/>
+        <w:rPr>
+          <w:rFonts w:ascii="Arial" w:hAnsi="Arial" w:cs="Arial"/>
+          <w:color w:val="333333"/>
+          <w:sz w:val="23"/>
+          <w:szCs w:val="23"/>
+        </w:rPr>
+      </w:pPr>
+      <w:r>
+        <w:rPr>
+          <w:rFonts w:ascii="Arial" w:hAnsi="Arial" w:cs="Arial"/>
+          <w:color w:val="333333"/>
+          <w:sz w:val="23"/>
+          <w:szCs w:val="23"/>
+        </w:rPr>
+        <w:t xml:space="preserve">Контролер домена </w:t>
+      </w:r>
+      <w:proofErr w:type="gramStart"/>
+      <w:r>
+        <w:rPr>
+          <w:rFonts w:ascii="Arial" w:hAnsi="Arial" w:cs="Arial"/>
+          <w:color w:val="333333"/>
+          <w:sz w:val="23"/>
+          <w:szCs w:val="23"/>
+        </w:rPr>
+        <w:t>помимо того что</w:t>
+      </w:r>
+      <w:proofErr w:type="gramEnd"/>
+      <w:r>
+        <w:rPr>
+          <w:rFonts w:ascii="Arial" w:hAnsi="Arial" w:cs="Arial"/>
+          <w:color w:val="333333"/>
+          <w:sz w:val="23"/>
+          <w:szCs w:val="23"/>
+        </w:rPr>
+        <w:t xml:space="preserve"> является центром аутентификации сети, также является центром управления всеми компьютерами. Сразу после включения компьютер начинает обращаться к контролеру домена, задолго до появления окна аутентификации, таким образом выполняется аутентификация не только </w:t>
+      </w:r>
+      <w:proofErr w:type="gramStart"/>
+      <w:r>
+        <w:rPr>
+          <w:rFonts w:ascii="Arial" w:hAnsi="Arial" w:cs="Arial"/>
+          <w:color w:val="333333"/>
+          <w:sz w:val="23"/>
+          <w:szCs w:val="23"/>
+        </w:rPr>
+        <w:t>пользователя</w:t>
+      </w:r>
+      <w:proofErr w:type="gramEnd"/>
+      <w:r>
+        <w:rPr>
+          <w:rFonts w:ascii="Arial" w:hAnsi="Arial" w:cs="Arial"/>
+          <w:color w:val="333333"/>
+          <w:sz w:val="23"/>
+          <w:szCs w:val="23"/>
+        </w:rPr>
+        <w:t xml:space="preserve"> вводящего логин и пароль но и аутентификация клиентского компьютера.</w:t>
+      </w:r>
+    </w:p>
+    <w:p>
+      <w:pPr>
+        <w:ind w:firstLine="567"/>
+      </w:pPr>
+    </w:p>
+    <w:p>
+      <w:pPr>
+        <w:ind w:firstLine="567"/>
+      </w:pPr>
+    </w:p>
+    <w:p>
+      <w:pPr>
+        <w:ind w:firstLine="567"/>
+      </w:pPr>
+    </w:p>
+    <w:p>
+      <w:pPr>
+        <w:ind w:firstLine="567"/>
+      </w:pPr>
+    </w:p>
+    <w:p>
+      <w:pPr>
+        <w:ind w:firstLine="567"/>
+      </w:pPr>
+    </w:p>
+    <w:p>
+      <w:pPr>
+        <w:ind w:firstLine="567"/>
+      </w:pPr>
+    </w:p>
+    <w:p>
+      <w:pPr>
+        <w:ind w:firstLine="567"/>
+      </w:pPr>
+    </w:p>
+    <w:p>
+      <w:pPr>
+        <w:ind w:firstLine="567"/>
+      </w:pPr>
+    </w:p>
+    <w:p>
+      <w:pPr>
+        <w:ind w:firstLine="567"/>
+      </w:pPr>
+    </w:p>
+    <w:p>
+      <w:pPr>
+        <w:ind w:firstLine="567"/>
+      </w:pPr>
+    </w:p>
+    <w:p>
+      <w:pPr>
+        <w:ind w:firstLine="567"/>
+      </w:pPr>
+    </w:p>
+    <w:p>
+      <w:pPr>
+        <w:ind w:firstLine="567"/>
+      </w:pPr>
+    </w:p>
+    <w:p>
+      <w:pPr>
+        <w:ind w:firstLine="567"/>
+      </w:pPr>
+    </w:p>
+    <w:p>
+      <w:pPr>
+        <w:ind w:firstLine="567"/>
+      </w:pPr>
+    </w:p>
+    <w:p>
+      <w:pPr>
+        <w:ind w:firstLine="567"/>
+      </w:pPr>
+    </w:p>
+    <w:p>
+      <w:pPr>
+        <w:ind w:firstLine="567"/>
+      </w:pPr>
+    </w:p>
+    <w:p>
+      <w:pPr>
+        <w:ind w:firstLine="567"/>
+      </w:pPr>
+    </w:p>
+    <w:p>
+      <w:pPr>
+        <w:ind w:firstLine="567"/>
+      </w:pPr>
+    </w:p>
+    <w:p>
+      <w:pPr>
+        <w:ind w:firstLine="567"/>
+      </w:pPr>
+    </w:p>
+    <w:p>
+      <w:pPr>
+        <w:ind w:firstLine="567"/>
+      </w:pPr>
+    </w:p>
+    <w:p>
+      <w:pPr>
+        <w:ind w:firstLine="567"/>
+      </w:pPr>
+    </w:p>
+    <w:p>
+      <w:pPr>
+        <w:ind w:firstLine="567"/>
+      </w:pPr>
+    </w:p>
+    <w:p>
+      <w:pPr>
+        <w:ind w:firstLine="567"/>
+      </w:pPr>
+    </w:p>
+    <w:p>
+      <w:pPr>
+        <w:ind w:firstLine="567"/>
+      </w:pPr>
+    </w:p>
+    <w:p>
+      <w:pPr>
+        <w:ind w:firstLine="567"/>
+      </w:pPr>
+    </w:p>
+    <w:p>
+      <w:pPr>
+        <w:ind w:firstLine="567"/>
+      </w:pPr>
+    </w:p>
+    <w:p>
+      <w:pPr>
+        <w:ind w:firstLine="567"/>
+      </w:pPr>
+    </w:p>
+    <w:p>
+      <w:pPr>
+        <w:ind w:firstLine="567"/>
+      </w:pPr>
+    </w:p>
+    <w:p>
+      <w:pPr>
+        <w:pStyle w:val="3"/>
+        <w:numPr>
+          <w:ilvl w:val="2"/>
+          <w:numId w:val="3"/>
+        </w:numPr>
+        <w:rPr>
+          <w:lang w:val="en-US"/>
+        </w:rPr>
+      </w:pPr>
+      <w:r>
+        <w:t xml:space="preserve">Настройка </w:t>
+      </w:r>
+      <w:r>
+        <w:rPr>
+          <w:lang w:val="en-US"/>
+        </w:rPr>
+        <w:t>Active Directory</w:t>
+      </w:r>
+    </w:p>
+    <w:p>
+      <w:pPr>
+        <w:rPr>
+          <w:lang w:val="en-US"/>
+        </w:rPr>
+      </w:pPr>
+    </w:p>
+    <w:p>
+      <w:pPr>
+        <w:rPr>
+          <w:lang w:val="en-US"/>
+        </w:rPr>
+      </w:pPr>
+    </w:p>
+    <w:p>
+      <w:pPr>
+        <w:rPr>
+          <w:lang w:val="en-US"/>
+        </w:rPr>
+      </w:pPr>
+    </w:p>
+    <w:p>
+      <w:pPr>
+        <w:rPr>
+          <w:lang w:val="en-US"/>
+        </w:rPr>
+      </w:pPr>
+    </w:p>
+    <w:p>
+      <w:pPr>
+        <w:rPr>
+          <w:lang w:val="en-US"/>
+        </w:rPr>
+      </w:pPr>
+    </w:p>
+    <w:p>
+      <w:pPr>
+        <w:rPr>
+          <w:lang w:val="en-US"/>
+        </w:rPr>
+      </w:pPr>
+    </w:p>
+    <w:p>
+      <w:pPr>
+        <w:rPr>
+          <w:lang w:val="en-US"/>
+        </w:rPr>
+      </w:pPr>
+    </w:p>
+    <w:p>
+      <w:pPr>
+        <w:rPr>
+          <w:lang w:val="en-US"/>
+        </w:rPr>
+      </w:pPr>
+    </w:p>
+    <w:p>
+      <w:pPr>
+        <w:rPr>
+          <w:lang w:val="en-US"/>
+        </w:rPr>
+      </w:pPr>
+    </w:p>
+    <w:p>
+      <w:pPr>
+        <w:rPr>
+          <w:lang w:val="en-US"/>
+        </w:rPr>
+      </w:pPr>
+    </w:p>
+    <w:p>
+      <w:pPr>
+        <w:rPr>
+          <w:lang w:val="en-US"/>
+        </w:rPr>
+      </w:pPr>
+    </w:p>
+    <w:p>
+      <w:pPr>
+        <w:rPr>
+          <w:lang w:val="en-US"/>
+        </w:rPr>
+      </w:pPr>
+    </w:p>
+    <w:p>
+      <w:pPr>
+        <w:rPr>
+          <w:lang w:val="en-US"/>
+        </w:rPr>
+      </w:pPr>
+    </w:p>
+    <w:p>
+      <w:pPr>
+        <w:rPr>
+          <w:lang w:val="en-US"/>
+        </w:rPr>
+      </w:pPr>
+    </w:p>
+    <w:p>
+      <w:pPr>
+        <w:rPr>
+          <w:lang w:val="en-US"/>
+        </w:rPr>
+      </w:pPr>
+    </w:p>
+    <w:p>
+      <w:pPr>
+        <w:rPr>
+          <w:lang w:val="en-US"/>
+        </w:rPr>
+      </w:pPr>
+    </w:p>
+    <w:p>
+      <w:pPr>
+        <w:rPr>
+          <w:lang w:val="en-US"/>
+        </w:rPr>
+      </w:pPr>
+    </w:p>
+    <w:p>
+      <w:pPr>
+        <w:rPr>
+          <w:lang w:val="en-US"/>
+        </w:rPr>
+      </w:pPr>
+    </w:p>
+    <w:p>
+      <w:pPr>
+        <w:rPr>
+          <w:lang w:val="en-US"/>
+        </w:rPr>
+      </w:pPr>
+    </w:p>
+    <w:p>
+      <w:pPr>
+        <w:rPr>
+          <w:lang w:val="en-US"/>
+        </w:rPr>
+      </w:pPr>
+    </w:p>
+    <w:p>
+      <w:pPr>
+        <w:rPr>
+          <w:lang w:val="en-US"/>
+        </w:rPr>
+      </w:pPr>
+    </w:p>
+    <w:p>
+      <w:pPr>
+        <w:rPr>
+          <w:lang w:val="en-US"/>
+        </w:rPr>
+      </w:pPr>
+    </w:p>
+    <w:p>
+      <w:pPr>
+        <w:rPr>
+          <w:lang w:val="en-US"/>
+        </w:rPr>
+      </w:pPr>
+    </w:p>
+    <w:p>
+      <w:pPr>
+        <w:rPr>
+          <w:lang w:val="en-US"/>
+        </w:rPr>
+      </w:pPr>
+    </w:p>
+    <w:p>
+      <w:pPr>
+        <w:rPr>
+          <w:lang w:val="en-US"/>
+        </w:rPr>
+      </w:pPr>
+    </w:p>
+    <w:p>
+      <w:pPr>
+        <w:rPr>
+          <w:lang w:val="en-US"/>
+        </w:rPr>
+      </w:pPr>
+    </w:p>
+    <w:p>
+      <w:pPr>
+        <w:rPr>
+          <w:lang w:val="en-US"/>
+        </w:rPr>
+      </w:pPr>
+    </w:p>
+    <w:p>
+      <w:pPr>
+        <w:rPr>
+          <w:lang w:val="en-US"/>
+        </w:rPr>
+      </w:pPr>
+    </w:p>
+    <w:p>
+      <w:pPr>
+        <w:rPr>
+          <w:lang w:val="en-US"/>
+        </w:rPr>
+      </w:pPr>
+    </w:p>
+    <w:p>
+      <w:pPr>
+        <w:rPr>
+          <w:lang w:val="en-US"/>
+        </w:rPr>
+      </w:pPr>
+    </w:p>
+    <w:p>
+      <w:pPr>
+        <w:rPr>
+          <w:lang w:val="en-US"/>
+        </w:rPr>
+      </w:pPr>
+    </w:p>
+    <w:p>
+      <w:pPr>
+        <w:rPr>
+          <w:lang w:val="en-US"/>
+        </w:rPr>
+      </w:pPr>
+    </w:p>
+    <w:p>
+      <w:pPr>
+        <w:pStyle w:val="2"/>
+        <w:numPr>
+          <w:ilvl w:val="1"/>
+          <w:numId w:val="3"/>
+        </w:numPr>
+      </w:pPr>
+      <w:r>
+        <w:t>Схема службы каталогов</w:t>
+      </w:r>
+    </w:p>
+    <w:p>
+      <w:pPr>
+        <w:pStyle w:val="3"/>
+      </w:pPr>
+      <w:r>
+        <w:t>2.2.1.. Описание схемы службы каталогов</w:t>
+      </w:r>
+    </w:p>
+    <w:p/>
+    <w:p>
+      <w:pPr>
+        <w:shd w:val="clear" w:color="auto" w:fill="FFFFFF"/>
+        <w:spacing w:after="0" w:line="240" w:lineRule="auto"/>
+        <w:rPr>
+          <w:rFonts w:ascii="Arial" w:eastAsia="Times New Roman" w:hAnsi="Arial" w:cs="Arial"/>
+          <w:sz w:val="17"/>
+          <w:szCs w:val="17"/>
+          <w:lang w:eastAsia="ru-RU"/>
+        </w:rPr>
+      </w:pPr>
+      <w:r>
+        <w:rPr>
+          <w:rFonts w:ascii="Arial" w:eastAsia="Times New Roman" w:hAnsi="Arial" w:cs="Arial"/>
+          <w:sz w:val="17"/>
+          <w:szCs w:val="17"/>
+          <w:lang w:eastAsia="ru-RU"/>
+        </w:rPr>
+        <w:t xml:space="preserve">Схема службы каталогов </w:t>
+      </w:r>
+      <w:proofErr w:type="spellStart"/>
+      <w:r>
+        <w:rPr>
+          <w:rFonts w:ascii="Arial" w:eastAsia="Times New Roman" w:hAnsi="Arial" w:cs="Arial"/>
+          <w:sz w:val="17"/>
+          <w:szCs w:val="17"/>
+          <w:lang w:eastAsia="ru-RU"/>
+        </w:rPr>
+        <w:t>Active</w:t>
+      </w:r>
+      <w:proofErr w:type="spellEnd"/>
+      <w:r>
+        <w:rPr>
+          <w:rFonts w:ascii="Arial" w:eastAsia="Times New Roman" w:hAnsi="Arial" w:cs="Arial"/>
+          <w:sz w:val="17"/>
+          <w:szCs w:val="17"/>
+          <w:lang w:eastAsia="ru-RU"/>
+        </w:rPr>
+        <w:t xml:space="preserve"> </w:t>
+      </w:r>
+      <w:proofErr w:type="spellStart"/>
+      <w:r>
+        <w:rPr>
+          <w:rFonts w:ascii="Arial" w:eastAsia="Times New Roman" w:hAnsi="Arial" w:cs="Arial"/>
+          <w:sz w:val="17"/>
+          <w:szCs w:val="17"/>
+          <w:lang w:eastAsia="ru-RU"/>
+        </w:rPr>
+        <w:t>Directory</w:t>
+      </w:r>
+      <w:proofErr w:type="spellEnd"/>
+      <w:r>
+        <w:rPr>
+          <w:rFonts w:ascii="Arial" w:eastAsia="Times New Roman" w:hAnsi="Arial" w:cs="Arial"/>
+          <w:sz w:val="17"/>
+          <w:szCs w:val="17"/>
+          <w:lang w:eastAsia="ru-RU"/>
+        </w:rPr>
+        <w:t xml:space="preserve"> </w:t>
+      </w:r>
+    </w:p>
+    <w:p>
+      <w:pPr>
+        <w:shd w:val="clear" w:color="auto" w:fill="FFFFFF"/>
+        <w:spacing w:after="0" w:line="240" w:lineRule="auto"/>
+        <w:rPr>
+          <w:rFonts w:ascii="Arial" w:eastAsia="Times New Roman" w:hAnsi="Arial" w:cs="Arial"/>
+          <w:sz w:val="17"/>
+          <w:szCs w:val="17"/>
+          <w:lang w:eastAsia="ru-RU"/>
+        </w:rPr>
+      </w:pPr>
+      <w:r>
+        <w:rPr>
+          <w:rFonts w:ascii="Arial" w:eastAsia="Times New Roman" w:hAnsi="Arial" w:cs="Arial"/>
+          <w:sz w:val="17"/>
+          <w:szCs w:val="17"/>
+          <w:lang w:eastAsia="ru-RU"/>
+        </w:rPr>
+        <w:t xml:space="preserve">реализована как набор экземпляров </w:t>
+      </w:r>
+    </w:p>
+    <w:p>
+      <w:pPr>
+        <w:shd w:val="clear" w:color="auto" w:fill="FFFFFF"/>
+        <w:spacing w:after="0" w:line="240" w:lineRule="auto"/>
+        <w:rPr>
+          <w:rFonts w:ascii="Arial" w:eastAsia="Times New Roman" w:hAnsi="Arial" w:cs="Arial"/>
+          <w:sz w:val="17"/>
+          <w:szCs w:val="17"/>
+          <w:lang w:eastAsia="ru-RU"/>
+        </w:rPr>
+      </w:pPr>
+      <w:r>
+        <w:rPr>
+          <w:rFonts w:ascii="Arial" w:eastAsia="Times New Roman" w:hAnsi="Arial" w:cs="Arial"/>
+          <w:sz w:val="17"/>
+          <w:szCs w:val="17"/>
+          <w:lang w:eastAsia="ru-RU"/>
+        </w:rPr>
+        <w:t>классов объектов, которые хранятся в каталоге</w:t>
+      </w:r>
+    </w:p>
+    <w:p>
+      <w:pPr>
+        <w:shd w:val="clear" w:color="auto" w:fill="FFFFFF"/>
+        <w:spacing w:after="0" w:line="240" w:lineRule="auto"/>
+        <w:rPr>
+          <w:rFonts w:ascii="Arial" w:eastAsia="Times New Roman" w:hAnsi="Arial" w:cs="Arial"/>
+          <w:sz w:val="17"/>
+          <w:szCs w:val="17"/>
+          <w:lang w:eastAsia="ru-RU"/>
+        </w:rPr>
+      </w:pPr>
+      <w:r>
+        <w:rPr>
+          <w:rFonts w:ascii="Arial" w:eastAsia="Times New Roman" w:hAnsi="Arial" w:cs="Arial"/>
+          <w:sz w:val="17"/>
+          <w:szCs w:val="17"/>
+          <w:lang w:eastAsia="ru-RU"/>
+        </w:rPr>
+        <w:t xml:space="preserve">. </w:t>
+      </w:r>
+    </w:p>
+    <w:p>
+      <w:pPr>
+        <w:shd w:val="clear" w:color="auto" w:fill="FFFFFF"/>
+        <w:spacing w:after="0" w:line="240" w:lineRule="auto"/>
+        <w:rPr>
+          <w:rFonts w:ascii="Arial" w:eastAsia="Times New Roman" w:hAnsi="Arial" w:cs="Arial"/>
+          <w:sz w:val="17"/>
+          <w:szCs w:val="17"/>
+          <w:lang w:eastAsia="ru-RU"/>
+        </w:rPr>
+      </w:pPr>
+      <w:r>
+        <w:rPr>
+          <w:rFonts w:ascii="Arial" w:eastAsia="Times New Roman" w:hAnsi="Arial" w:cs="Arial"/>
+          <w:sz w:val="17"/>
+          <w:szCs w:val="17"/>
+          <w:lang w:eastAsia="ru-RU"/>
+        </w:rPr>
+        <w:t xml:space="preserve">Этим она весьма отличается </w:t>
+      </w:r>
+    </w:p>
+    <w:p>
+      <w:pPr>
+        <w:shd w:val="clear" w:color="auto" w:fill="FFFFFF"/>
+        <w:spacing w:after="0" w:line="240" w:lineRule="auto"/>
+        <w:rPr>
+          <w:rFonts w:ascii="Arial" w:eastAsia="Times New Roman" w:hAnsi="Arial" w:cs="Arial"/>
+          <w:sz w:val="17"/>
+          <w:szCs w:val="17"/>
+          <w:lang w:eastAsia="ru-RU"/>
+        </w:rPr>
+      </w:pPr>
+      <w:r>
+        <w:rPr>
+          <w:rFonts w:ascii="Arial" w:eastAsia="Times New Roman" w:hAnsi="Arial" w:cs="Arial"/>
+          <w:sz w:val="17"/>
+          <w:szCs w:val="17"/>
+          <w:lang w:eastAsia="ru-RU"/>
+        </w:rPr>
+        <w:t>от многих каталогов, в</w:t>
+      </w:r>
+    </w:p>
+    <w:p>
+      <w:pPr>
+        <w:shd w:val="clear" w:color="auto" w:fill="FFFFFF"/>
+        <w:spacing w:after="0" w:line="240" w:lineRule="auto"/>
+        <w:rPr>
+          <w:rFonts w:ascii="Arial" w:eastAsia="Times New Roman" w:hAnsi="Arial" w:cs="Arial"/>
+          <w:sz w:val="17"/>
+          <w:szCs w:val="17"/>
+          <w:lang w:eastAsia="ru-RU"/>
+        </w:rPr>
+      </w:pPr>
+      <w:r>
+        <w:rPr>
+          <w:rFonts w:ascii="Arial" w:eastAsia="Times New Roman" w:hAnsi="Arial" w:cs="Arial"/>
+          <w:sz w:val="17"/>
+          <w:szCs w:val="17"/>
+          <w:lang w:eastAsia="ru-RU"/>
+        </w:rPr>
+        <w:t xml:space="preserve">которых схема существует, но хранится в виде </w:t>
+      </w:r>
+    </w:p>
+    <w:p>
+      <w:pPr>
+        <w:shd w:val="clear" w:color="auto" w:fill="FFFFFF"/>
+        <w:spacing w:after="0" w:line="240" w:lineRule="auto"/>
+        <w:rPr>
+          <w:rFonts w:ascii="Arial" w:eastAsia="Times New Roman" w:hAnsi="Arial" w:cs="Arial"/>
+          <w:sz w:val="17"/>
+          <w:szCs w:val="17"/>
+          <w:lang w:eastAsia="ru-RU"/>
+        </w:rPr>
+      </w:pPr>
+      <w:r>
+        <w:rPr>
+          <w:rFonts w:ascii="Arial" w:eastAsia="Times New Roman" w:hAnsi="Arial" w:cs="Arial"/>
+          <w:sz w:val="17"/>
+          <w:szCs w:val="17"/>
+          <w:lang w:eastAsia="ru-RU"/>
+        </w:rPr>
+        <w:t>текстового файла, который должен читаться при запуске</w:t>
+      </w:r>
+    </w:p>
+    <w:p>
+      <w:pPr>
+        <w:shd w:val="clear" w:color="auto" w:fill="FFFFFF"/>
+        <w:spacing w:after="0" w:line="240" w:lineRule="auto"/>
+        <w:rPr>
+          <w:rFonts w:ascii="Arial" w:eastAsia="Times New Roman" w:hAnsi="Arial" w:cs="Arial"/>
+          <w:sz w:val="17"/>
+          <w:szCs w:val="17"/>
+          <w:lang w:eastAsia="ru-RU"/>
+        </w:rPr>
+      </w:pPr>
+      <w:r>
+        <w:rPr>
+          <w:rFonts w:ascii="Arial" w:eastAsia="Times New Roman" w:hAnsi="Arial" w:cs="Arial"/>
+          <w:sz w:val="17"/>
+          <w:szCs w:val="17"/>
+          <w:lang w:eastAsia="ru-RU"/>
+        </w:rPr>
+        <w:t xml:space="preserve">. </w:t>
+      </w:r>
+    </w:p>
+    <w:p>
+      <w:pPr>
+        <w:shd w:val="clear" w:color="auto" w:fill="FFFFFF"/>
+        <w:spacing w:after="0" w:line="240" w:lineRule="auto"/>
+        <w:rPr>
+          <w:rFonts w:ascii="Arial" w:eastAsia="Times New Roman" w:hAnsi="Arial" w:cs="Arial"/>
+          <w:sz w:val="17"/>
+          <w:szCs w:val="17"/>
+          <w:lang w:eastAsia="ru-RU"/>
+        </w:rPr>
+      </w:pPr>
+      <w:r>
+        <w:rPr>
+          <w:rFonts w:ascii="Arial" w:eastAsia="Times New Roman" w:hAnsi="Arial" w:cs="Arial"/>
+          <w:sz w:val="17"/>
+          <w:szCs w:val="17"/>
+          <w:lang w:eastAsia="ru-RU"/>
+        </w:rPr>
+        <w:t xml:space="preserve">Хранение схемы в </w:t>
+      </w:r>
+    </w:p>
+    <w:p>
+      <w:pPr>
+        <w:shd w:val="clear" w:color="auto" w:fill="FFFFFF"/>
+        <w:spacing w:after="0" w:line="240" w:lineRule="auto"/>
+        <w:rPr>
+          <w:rFonts w:ascii="Arial" w:eastAsia="Times New Roman" w:hAnsi="Arial" w:cs="Arial"/>
+          <w:sz w:val="17"/>
+          <w:szCs w:val="17"/>
+          <w:lang w:eastAsia="ru-RU"/>
+        </w:rPr>
+      </w:pPr>
+      <w:r>
+        <w:rPr>
+          <w:rFonts w:ascii="Arial" w:eastAsia="Times New Roman" w:hAnsi="Arial" w:cs="Arial"/>
+          <w:sz w:val="17"/>
+          <w:szCs w:val="17"/>
+          <w:lang w:eastAsia="ru-RU"/>
+        </w:rPr>
+        <w:t>каталоге дает много преимуществ.</w:t>
+      </w:r>
+    </w:p>
+    <w:p>
+      <w:pPr>
+        <w:shd w:val="clear" w:color="auto" w:fill="FFFFFF"/>
+        <w:spacing w:after="0" w:line="240" w:lineRule="auto"/>
+        <w:rPr>
+          <w:rFonts w:ascii="Arial" w:eastAsia="Times New Roman" w:hAnsi="Arial" w:cs="Arial"/>
+          <w:sz w:val="17"/>
+          <w:szCs w:val="17"/>
+          <w:lang w:eastAsia="ru-RU"/>
+        </w:rPr>
+      </w:pPr>
+      <w:r>
+        <w:rPr>
+          <w:rFonts w:ascii="Arial" w:eastAsia="Times New Roman" w:hAnsi="Arial" w:cs="Arial"/>
+          <w:sz w:val="17"/>
+          <w:szCs w:val="17"/>
+          <w:lang w:eastAsia="ru-RU"/>
+        </w:rPr>
+        <w:t xml:space="preserve">Например, пользовательские приложения </w:t>
+      </w:r>
+    </w:p>
+    <w:p>
+      <w:pPr>
+        <w:shd w:val="clear" w:color="auto" w:fill="FFFFFF"/>
+        <w:spacing w:after="0" w:line="240" w:lineRule="auto"/>
+        <w:rPr>
+          <w:rFonts w:ascii="Arial" w:eastAsia="Times New Roman" w:hAnsi="Arial" w:cs="Arial"/>
+          <w:sz w:val="17"/>
+          <w:szCs w:val="17"/>
+          <w:lang w:eastAsia="ru-RU"/>
+        </w:rPr>
+      </w:pPr>
+      <w:r>
+        <w:rPr>
+          <w:rFonts w:ascii="Arial" w:eastAsia="Times New Roman" w:hAnsi="Arial" w:cs="Arial"/>
+          <w:sz w:val="17"/>
+          <w:szCs w:val="17"/>
+          <w:lang w:eastAsia="ru-RU"/>
+        </w:rPr>
+        <w:t>могут, читая схему, определить, какие объекты и свойства им доступны</w:t>
+      </w:r>
+    </w:p>
+    <w:p>
+      <w:pPr>
+        <w:shd w:val="clear" w:color="auto" w:fill="FFFFFF"/>
+        <w:spacing w:after="0" w:line="240" w:lineRule="auto"/>
+        <w:rPr>
+          <w:rFonts w:ascii="Arial" w:eastAsia="Times New Roman" w:hAnsi="Arial" w:cs="Arial"/>
+          <w:sz w:val="17"/>
+          <w:szCs w:val="17"/>
+          <w:lang w:eastAsia="ru-RU"/>
+        </w:rPr>
+      </w:pPr>
+      <w:r>
+        <w:rPr>
+          <w:rFonts w:ascii="Arial" w:eastAsia="Times New Roman" w:hAnsi="Arial" w:cs="Arial"/>
+          <w:sz w:val="17"/>
+          <w:szCs w:val="17"/>
+          <w:lang w:eastAsia="ru-RU"/>
+        </w:rPr>
+        <w:t>.</w:t>
+      </w:r>
+    </w:p>
+    <w:p>
+      <w:pPr>
+        <w:shd w:val="clear" w:color="auto" w:fill="FFFFFF"/>
+        <w:spacing w:after="0" w:line="240" w:lineRule="auto"/>
+        <w:rPr>
+          <w:rFonts w:ascii="Arial" w:eastAsia="Times New Roman" w:hAnsi="Arial" w:cs="Arial"/>
+          <w:sz w:val="17"/>
+          <w:szCs w:val="17"/>
+          <w:lang w:eastAsia="ru-RU"/>
+        </w:rPr>
+      </w:pPr>
+      <w:r>
+        <w:rPr>
+          <w:rFonts w:ascii="Arial" w:eastAsia="Times New Roman" w:hAnsi="Arial" w:cs="Arial"/>
+          <w:sz w:val="17"/>
+          <w:szCs w:val="17"/>
+          <w:lang w:eastAsia="ru-RU"/>
+        </w:rPr>
+        <w:t xml:space="preserve">В службе каталогов </w:t>
+      </w:r>
+      <w:proofErr w:type="spellStart"/>
+      <w:r>
+        <w:rPr>
+          <w:rFonts w:ascii="Arial" w:eastAsia="Times New Roman" w:hAnsi="Arial" w:cs="Arial"/>
+          <w:sz w:val="17"/>
+          <w:szCs w:val="17"/>
+          <w:lang w:eastAsia="ru-RU"/>
+        </w:rPr>
+        <w:t>Active</w:t>
+      </w:r>
+      <w:proofErr w:type="spellEnd"/>
+      <w:r>
+        <w:rPr>
+          <w:rFonts w:ascii="Arial" w:eastAsia="Times New Roman" w:hAnsi="Arial" w:cs="Arial"/>
+          <w:sz w:val="17"/>
+          <w:szCs w:val="17"/>
+          <w:lang w:eastAsia="ru-RU"/>
+        </w:rPr>
+        <w:t xml:space="preserve"> </w:t>
+      </w:r>
+      <w:proofErr w:type="spellStart"/>
+      <w:r>
+        <w:rPr>
+          <w:rFonts w:ascii="Arial" w:eastAsia="Times New Roman" w:hAnsi="Arial" w:cs="Arial"/>
+          <w:sz w:val="17"/>
+          <w:szCs w:val="17"/>
+          <w:lang w:eastAsia="ru-RU"/>
+        </w:rPr>
+        <w:t>Directory</w:t>
+      </w:r>
+      <w:proofErr w:type="spellEnd"/>
+      <w:r>
+        <w:rPr>
+          <w:rFonts w:ascii="Arial" w:eastAsia="Times New Roman" w:hAnsi="Arial" w:cs="Arial"/>
+          <w:sz w:val="17"/>
+          <w:szCs w:val="17"/>
+          <w:lang w:eastAsia="ru-RU"/>
+        </w:rPr>
+        <w:t xml:space="preserve"> </w:t>
+      </w:r>
+    </w:p>
+    <w:p>
+      <w:pPr>
+        <w:shd w:val="clear" w:color="auto" w:fill="FFFFFF"/>
+        <w:spacing w:after="0" w:line="240" w:lineRule="auto"/>
+        <w:rPr>
+          <w:rFonts w:ascii="Arial" w:eastAsia="Times New Roman" w:hAnsi="Arial" w:cs="Arial"/>
+          <w:sz w:val="17"/>
+          <w:szCs w:val="17"/>
+          <w:lang w:eastAsia="ru-RU"/>
+        </w:rPr>
+      </w:pPr>
+      <w:r>
+        <w:rPr>
+          <w:rFonts w:ascii="Arial" w:eastAsia="Times New Roman" w:hAnsi="Arial" w:cs="Arial"/>
+          <w:sz w:val="17"/>
+          <w:szCs w:val="17"/>
+          <w:lang w:eastAsia="ru-RU"/>
+        </w:rPr>
+        <w:t xml:space="preserve">схема может обновляться динамически. </w:t>
+      </w:r>
+    </w:p>
+    <w:p>
+      <w:pPr>
+        <w:shd w:val="clear" w:color="auto" w:fill="FFFFFF"/>
+        <w:spacing w:after="0" w:line="240" w:lineRule="auto"/>
+        <w:rPr>
+          <w:rFonts w:ascii="Arial" w:eastAsia="Times New Roman" w:hAnsi="Arial" w:cs="Arial"/>
+          <w:sz w:val="17"/>
+          <w:szCs w:val="17"/>
+          <w:lang w:eastAsia="ru-RU"/>
+        </w:rPr>
+      </w:pPr>
+      <w:r>
+        <w:rPr>
+          <w:rFonts w:ascii="Arial" w:eastAsia="Times New Roman" w:hAnsi="Arial" w:cs="Arial"/>
+          <w:sz w:val="17"/>
+          <w:szCs w:val="17"/>
+          <w:lang w:eastAsia="ru-RU"/>
+        </w:rPr>
+        <w:t xml:space="preserve">Это значит, что приложение может расширять схему, добавляя к ней новые </w:t>
+      </w:r>
+    </w:p>
+    <w:p>
+      <w:pPr>
+        <w:shd w:val="clear" w:color="auto" w:fill="FFFFFF"/>
+        <w:spacing w:after="0" w:line="240" w:lineRule="auto"/>
+        <w:rPr>
+          <w:rFonts w:ascii="Arial" w:eastAsia="Times New Roman" w:hAnsi="Arial" w:cs="Arial"/>
+          <w:sz w:val="17"/>
+          <w:szCs w:val="17"/>
+          <w:lang w:eastAsia="ru-RU"/>
+        </w:rPr>
+      </w:pPr>
+      <w:r>
+        <w:rPr>
+          <w:rFonts w:ascii="Arial" w:eastAsia="Times New Roman" w:hAnsi="Arial" w:cs="Arial"/>
+          <w:sz w:val="17"/>
+          <w:szCs w:val="17"/>
+          <w:lang w:eastAsia="ru-RU"/>
+        </w:rPr>
+        <w:t>атрибуты и классы, и тут же воспользоваться этим расширением</w:t>
+      </w:r>
+    </w:p>
+    <w:p>
+      <w:pPr>
+        <w:shd w:val="clear" w:color="auto" w:fill="FFFFFF"/>
+        <w:spacing w:after="0" w:line="240" w:lineRule="auto"/>
+        <w:rPr>
+          <w:rFonts w:ascii="Arial" w:eastAsia="Times New Roman" w:hAnsi="Arial" w:cs="Arial"/>
+          <w:sz w:val="17"/>
+          <w:szCs w:val="17"/>
+          <w:lang w:eastAsia="ru-RU"/>
+        </w:rPr>
+      </w:pPr>
+      <w:r>
+        <w:rPr>
+          <w:rFonts w:ascii="Arial" w:eastAsia="Times New Roman" w:hAnsi="Arial" w:cs="Arial"/>
+          <w:sz w:val="17"/>
+          <w:szCs w:val="17"/>
+          <w:lang w:eastAsia="ru-RU"/>
+        </w:rPr>
+        <w:t xml:space="preserve">. </w:t>
+      </w:r>
+    </w:p>
+    <w:p>
+      <w:pPr>
+        <w:shd w:val="clear" w:color="auto" w:fill="FFFFFF"/>
+        <w:spacing w:after="0" w:line="240" w:lineRule="auto"/>
+        <w:rPr>
+          <w:rFonts w:ascii="Arial" w:eastAsia="Times New Roman" w:hAnsi="Arial" w:cs="Arial"/>
+          <w:sz w:val="17"/>
+          <w:szCs w:val="17"/>
+          <w:lang w:eastAsia="ru-RU"/>
+        </w:rPr>
+      </w:pPr>
+      <w:r>
+        <w:rPr>
+          <w:rFonts w:ascii="Arial" w:eastAsia="Times New Roman" w:hAnsi="Arial" w:cs="Arial"/>
+          <w:sz w:val="17"/>
+          <w:szCs w:val="17"/>
+          <w:lang w:eastAsia="ru-RU"/>
+        </w:rPr>
+        <w:t xml:space="preserve">Обновления </w:t>
+      </w:r>
+    </w:p>
+    <w:p>
+      <w:pPr>
+        <w:shd w:val="clear" w:color="auto" w:fill="FFFFFF"/>
+        <w:spacing w:after="0" w:line="240" w:lineRule="auto"/>
+        <w:rPr>
+          <w:rFonts w:ascii="Arial" w:eastAsia="Times New Roman" w:hAnsi="Arial" w:cs="Arial"/>
+          <w:sz w:val="17"/>
+          <w:szCs w:val="17"/>
+          <w:lang w:eastAsia="ru-RU"/>
+        </w:rPr>
+      </w:pPr>
+      <w:r>
+        <w:rPr>
+          <w:rFonts w:ascii="Arial" w:eastAsia="Times New Roman" w:hAnsi="Arial" w:cs="Arial"/>
+          <w:sz w:val="17"/>
+          <w:szCs w:val="17"/>
+          <w:lang w:eastAsia="ru-RU"/>
+        </w:rPr>
+        <w:t>схемы выполняются путем создания или</w:t>
+      </w:r>
+    </w:p>
+    <w:p>
+      <w:pPr>
+        <w:shd w:val="clear" w:color="auto" w:fill="FFFFFF"/>
+        <w:spacing w:after="0" w:line="240" w:lineRule="auto"/>
+        <w:rPr>
+          <w:rFonts w:ascii="Arial" w:eastAsia="Times New Roman" w:hAnsi="Arial" w:cs="Arial"/>
+          <w:sz w:val="17"/>
+          <w:szCs w:val="17"/>
+          <w:lang w:eastAsia="ru-RU"/>
+        </w:rPr>
+      </w:pPr>
+      <w:r>
+        <w:rPr>
+          <w:rFonts w:ascii="Arial" w:eastAsia="Times New Roman" w:hAnsi="Arial" w:cs="Arial"/>
+          <w:sz w:val="17"/>
+          <w:szCs w:val="17"/>
+          <w:lang w:eastAsia="ru-RU"/>
+        </w:rPr>
+        <w:t xml:space="preserve">изменения объектов схемы, которые </w:t>
+      </w:r>
+    </w:p>
+    <w:p>
+      <w:pPr>
+        <w:shd w:val="clear" w:color="auto" w:fill="FFFFFF"/>
+        <w:spacing w:after="0" w:line="240" w:lineRule="auto"/>
+        <w:rPr>
+          <w:rFonts w:ascii="Arial" w:eastAsia="Times New Roman" w:hAnsi="Arial" w:cs="Arial"/>
+          <w:sz w:val="17"/>
+          <w:szCs w:val="17"/>
+          <w:lang w:eastAsia="ru-RU"/>
+        </w:rPr>
+      </w:pPr>
+      <w:r>
+        <w:rPr>
+          <w:rFonts w:ascii="Arial" w:eastAsia="Times New Roman" w:hAnsi="Arial" w:cs="Arial"/>
+          <w:sz w:val="17"/>
+          <w:szCs w:val="17"/>
+          <w:lang w:eastAsia="ru-RU"/>
+        </w:rPr>
+        <w:t xml:space="preserve">хранятся в каталоге. Как и все объекты в службе каталогов </w:t>
+      </w:r>
+      <w:proofErr w:type="spellStart"/>
+      <w:r>
+        <w:rPr>
+          <w:rFonts w:ascii="Arial" w:eastAsia="Times New Roman" w:hAnsi="Arial" w:cs="Arial"/>
+          <w:sz w:val="17"/>
+          <w:szCs w:val="17"/>
+          <w:lang w:eastAsia="ru-RU"/>
+        </w:rPr>
+        <w:t>Active</w:t>
+      </w:r>
+      <w:proofErr w:type="spellEnd"/>
+      <w:r>
+        <w:rPr>
+          <w:rFonts w:ascii="Arial" w:eastAsia="Times New Roman" w:hAnsi="Arial" w:cs="Arial"/>
+          <w:sz w:val="17"/>
+          <w:szCs w:val="17"/>
+          <w:lang w:eastAsia="ru-RU"/>
+        </w:rPr>
+        <w:t xml:space="preserve"> </w:t>
+      </w:r>
+      <w:proofErr w:type="spellStart"/>
+      <w:r>
+        <w:rPr>
+          <w:rFonts w:ascii="Arial" w:eastAsia="Times New Roman" w:hAnsi="Arial" w:cs="Arial"/>
+          <w:sz w:val="17"/>
+          <w:szCs w:val="17"/>
+          <w:lang w:eastAsia="ru-RU"/>
+        </w:rPr>
+        <w:t>Directory</w:t>
+      </w:r>
+      <w:proofErr w:type="spellEnd"/>
+      <w:r>
+        <w:rPr>
+          <w:rFonts w:ascii="Arial" w:eastAsia="Times New Roman" w:hAnsi="Arial" w:cs="Arial"/>
+          <w:sz w:val="17"/>
+          <w:szCs w:val="17"/>
+          <w:lang w:eastAsia="ru-RU"/>
+        </w:rPr>
+        <w:t xml:space="preserve">, </w:t>
+      </w:r>
+    </w:p>
+    <w:p>
+      <w:pPr>
+        <w:shd w:val="clear" w:color="auto" w:fill="FFFFFF"/>
+        <w:spacing w:after="0" w:line="240" w:lineRule="auto"/>
+        <w:rPr>
+          <w:rFonts w:ascii="Arial" w:eastAsia="Times New Roman" w:hAnsi="Arial" w:cs="Arial"/>
+          <w:sz w:val="17"/>
+          <w:szCs w:val="17"/>
+          <w:lang w:eastAsia="ru-RU"/>
+        </w:rPr>
+      </w:pPr>
+      <w:r>
+        <w:rPr>
+          <w:rFonts w:ascii="Arial" w:eastAsia="Times New Roman" w:hAnsi="Arial" w:cs="Arial"/>
+          <w:sz w:val="17"/>
+          <w:szCs w:val="17"/>
+          <w:lang w:eastAsia="ru-RU"/>
+        </w:rPr>
+        <w:t xml:space="preserve">объекты схемы защищены списками управления доступом </w:t>
+      </w:r>
+    </w:p>
+    <w:p>
+      <w:pPr>
+        <w:shd w:val="clear" w:color="auto" w:fill="FFFFFF"/>
+        <w:spacing w:after="0" w:line="240" w:lineRule="auto"/>
+        <w:rPr>
+          <w:rFonts w:ascii="Arial" w:eastAsia="Times New Roman" w:hAnsi="Arial" w:cs="Arial"/>
+          <w:sz w:val="17"/>
+          <w:szCs w:val="17"/>
+          <w:lang w:eastAsia="ru-RU"/>
+        </w:rPr>
+      </w:pPr>
+      <w:r>
+        <w:rPr>
+          <w:rFonts w:ascii="Arial" w:eastAsia="Times New Roman" w:hAnsi="Arial" w:cs="Arial"/>
+          <w:sz w:val="17"/>
+          <w:szCs w:val="17"/>
+          <w:lang w:eastAsia="ru-RU"/>
+        </w:rPr>
+        <w:t>(ACL–</w:t>
+      </w:r>
+      <w:proofErr w:type="spellStart"/>
+      <w:r>
+        <w:rPr>
+          <w:rFonts w:ascii="Arial" w:eastAsia="Times New Roman" w:hAnsi="Arial" w:cs="Arial"/>
+          <w:sz w:val="17"/>
+          <w:szCs w:val="17"/>
+          <w:lang w:eastAsia="ru-RU"/>
+        </w:rPr>
+        <w:t>Access</w:t>
+      </w:r>
+      <w:proofErr w:type="spellEnd"/>
+      <w:r>
+        <w:rPr>
+          <w:rFonts w:ascii="Arial" w:eastAsia="Times New Roman" w:hAnsi="Arial" w:cs="Arial"/>
+          <w:sz w:val="17"/>
+          <w:szCs w:val="17"/>
+          <w:lang w:eastAsia="ru-RU"/>
+        </w:rPr>
+        <w:t xml:space="preserve"> </w:t>
+      </w:r>
+      <w:proofErr w:type="spellStart"/>
+      <w:r>
+        <w:rPr>
+          <w:rFonts w:ascii="Arial" w:eastAsia="Times New Roman" w:hAnsi="Arial" w:cs="Arial"/>
+          <w:sz w:val="17"/>
+          <w:szCs w:val="17"/>
+          <w:lang w:eastAsia="ru-RU"/>
+        </w:rPr>
+        <w:t>Control</w:t>
+      </w:r>
+      <w:proofErr w:type="spellEnd"/>
+      <w:r>
+        <w:rPr>
+          <w:rFonts w:ascii="Arial" w:eastAsia="Times New Roman" w:hAnsi="Arial" w:cs="Arial"/>
+          <w:sz w:val="17"/>
+          <w:szCs w:val="17"/>
+          <w:lang w:eastAsia="ru-RU"/>
+        </w:rPr>
+        <w:t xml:space="preserve"> </w:t>
+      </w:r>
+      <w:proofErr w:type="spellStart"/>
+      <w:r>
+        <w:rPr>
+          <w:rFonts w:ascii="Arial" w:eastAsia="Times New Roman" w:hAnsi="Arial" w:cs="Arial"/>
+          <w:sz w:val="17"/>
+          <w:szCs w:val="17"/>
+          <w:lang w:eastAsia="ru-RU"/>
+        </w:rPr>
+        <w:t>Lists</w:t>
+      </w:r>
+      <w:proofErr w:type="spellEnd"/>
+      <w:r>
+        <w:rPr>
+          <w:rFonts w:ascii="Arial" w:eastAsia="Times New Roman" w:hAnsi="Arial" w:cs="Arial"/>
+          <w:sz w:val="17"/>
+          <w:szCs w:val="17"/>
+          <w:lang w:eastAsia="ru-RU"/>
+        </w:rPr>
+        <w:t xml:space="preserve">), </w:t>
+      </w:r>
+    </w:p>
+    <w:p>
+      <w:pPr>
+        <w:shd w:val="clear" w:color="auto" w:fill="FFFFFF"/>
+        <w:spacing w:after="0" w:line="240" w:lineRule="auto"/>
+        <w:rPr>
+          <w:rFonts w:ascii="Arial" w:eastAsia="Times New Roman" w:hAnsi="Arial" w:cs="Arial"/>
+          <w:sz w:val="17"/>
+          <w:szCs w:val="17"/>
+          <w:lang w:eastAsia="ru-RU"/>
+        </w:rPr>
+      </w:pPr>
+      <w:r>
+        <w:rPr>
+          <w:rFonts w:ascii="Arial" w:eastAsia="Times New Roman" w:hAnsi="Arial" w:cs="Arial"/>
+          <w:sz w:val="17"/>
+          <w:szCs w:val="17"/>
+          <w:lang w:eastAsia="ru-RU"/>
+        </w:rPr>
+        <w:t xml:space="preserve">поэтому изменять схему могут только пользователи, </w:t>
+      </w:r>
+    </w:p>
+    <w:p>
+      <w:pPr>
+        <w:shd w:val="clear" w:color="auto" w:fill="FFFFFF"/>
+        <w:spacing w:after="0" w:line="240" w:lineRule="auto"/>
+        <w:rPr>
+          <w:rFonts w:ascii="Arial" w:eastAsia="Times New Roman" w:hAnsi="Arial" w:cs="Arial"/>
+          <w:sz w:val="17"/>
+          <w:szCs w:val="17"/>
+          <w:lang w:eastAsia="ru-RU"/>
+        </w:rPr>
+      </w:pPr>
+      <w:r>
+        <w:rPr>
+          <w:rFonts w:ascii="Arial" w:eastAsia="Times New Roman" w:hAnsi="Arial" w:cs="Arial"/>
+          <w:sz w:val="17"/>
+          <w:szCs w:val="17"/>
+          <w:lang w:eastAsia="ru-RU"/>
+        </w:rPr>
+        <w:t>обладающими соответствующими полномочиями</w:t>
+      </w:r>
+    </w:p>
+    <w:p>
+      <w:pPr>
+        <w:shd w:val="clear" w:color="auto" w:fill="FFFFFF"/>
+        <w:spacing w:after="0" w:line="240" w:lineRule="auto"/>
+        <w:rPr>
+          <w:rFonts w:ascii="Arial" w:eastAsia="Times New Roman" w:hAnsi="Arial" w:cs="Arial"/>
+          <w:sz w:val="17"/>
+          <w:szCs w:val="17"/>
+          <w:lang w:eastAsia="ru-RU"/>
+        </w:rPr>
+      </w:pPr>
+      <w:r>
+        <w:rPr>
+          <w:rFonts w:ascii="Arial" w:eastAsia="Times New Roman" w:hAnsi="Arial" w:cs="Arial"/>
+          <w:sz w:val="17"/>
+          <w:szCs w:val="17"/>
+          <w:lang w:eastAsia="ru-RU"/>
+        </w:rPr>
+        <w:t>.</w:t>
+      </w:r>
+    </w:p>
+    <w:p/>
+    <w:p/>
+    <w:p/>
+    <w:p/>
+    <w:p/>
+    <w:p/>
+    <w:p/>
+    <w:p/>
+    <w:p/>
+    <w:p/>
+    <w:p/>
+    <w:p/>
+    <w:p/>
+    <w:p/>
+    <w:p/>
+    <w:p/>
+    <w:p/>
+    <w:p/>
+    <w:p/>
+    <w:p/>
+    <w:p/>
+    <w:p/>
+    <w:p/>
+    <w:p/>
+    <w:p/>
+    <w:p/>
+    <w:p/>
+    <w:p/>
+    <w:p/>
+    <w:p/>
+    <w:p>
+      <w:pPr>
+        <w:pStyle w:val="3"/>
+      </w:pPr>
+      <w:r>
+        <w:t>2.2.2. Классы</w:t>
+      </w:r>
+    </w:p>
+    <w:p/>
+    <w:p/>
+    <w:p/>
+    <w:p/>
+    <w:p/>
+    <w:p/>
+    <w:p/>
+    <w:p/>
+    <w:p/>
+    <w:p/>
+    <w:p/>
+    <w:p/>
+    <w:p/>
+    <w:p/>
+    <w:p/>
+    <w:p/>
+    <w:p/>
+    <w:p/>
+    <w:p/>
+    <w:p/>
+    <w:p/>
+    <w:p/>
+    <w:p/>
+    <w:p/>
+    <w:p/>
+    <w:p/>
+    <w:p/>
+    <w:p/>
+    <w:p/>
+    <w:p/>
+    <w:p/>
+    <w:p/>
+    <w:p>
+      <w:pPr>
+        <w:pStyle w:val="3"/>
+      </w:pPr>
+      <w:r>
+        <w:t>2.2.3. Атрибуты</w:t>
+      </w:r>
+    </w:p>
+    <w:p/>
+    <w:p/>
+    <w:p/>
+    <w:p/>
+    <w:p/>
+    <w:p/>
+    <w:p/>
+    <w:p/>
+    <w:p/>
+    <w:p/>
+    <w:p/>
+    <w:p/>
+    <w:p/>
+    <w:p/>
+    <w:p/>
+    <w:p/>
+    <w:p/>
+    <w:p/>
+    <w:p/>
+    <w:p/>
+    <w:p/>
+    <w:p/>
+    <w:p/>
+    <w:p/>
+    <w:p/>
+    <w:p/>
+    <w:p/>
+    <w:p/>
+    <w:p/>
+    <w:p/>
+    <w:p/>
+    <w:p/>
+    <w:p>
+      <w:pPr>
+        <w:pStyle w:val="2"/>
+        <w:numPr>
+          <w:ilvl w:val="1"/>
+          <w:numId w:val="3"/>
+        </w:numPr>
+      </w:pPr>
+      <w:r>
+        <w:t xml:space="preserve">Обзор методов управления схемой </w:t>
+      </w:r>
+      <w:r>
+        <w:rPr>
+          <w:lang w:val="en-US"/>
+        </w:rPr>
+        <w:t>Active</w:t>
+      </w:r>
+      <w:r>
+        <w:t xml:space="preserve"> </w:t>
+      </w:r>
+      <w:r>
+        <w:rPr>
+          <w:lang w:val="en-US"/>
+        </w:rPr>
+        <w:t>Directory</w:t>
+      </w:r>
+    </w:p>
+    <w:p>
+      <w:pPr>
+        <w:pStyle w:val="a6"/>
+        <w:numPr>
+          <w:ilvl w:val="2"/>
+          <w:numId w:val="3"/>
+        </w:numPr>
+        <w:rPr>
+          <w:lang w:val="en-US"/>
+        </w:rPr>
+      </w:pPr>
+      <w:r>
+        <w:rPr>
+          <w:lang w:val="en-US"/>
+        </w:rPr>
+        <w:t>LDAP</w:t>
+      </w:r>
+    </w:p>
+    <w:p>
+      <w:pPr>
+        <w:pStyle w:val="a6"/>
+        <w:rPr>
+          <w:lang w:val="en-US"/>
+        </w:rPr>
+      </w:pPr>
+    </w:p>
+    <w:p>
+      <w:pPr>
+        <w:pStyle w:val="a6"/>
+        <w:rPr>
+          <w:lang w:val="en-US"/>
+        </w:rPr>
+      </w:pPr>
+    </w:p>
+    <w:p>
+      <w:pPr>
+        <w:pStyle w:val="a6"/>
+        <w:rPr>
+          <w:lang w:val="en-US"/>
+        </w:rPr>
+      </w:pPr>
+    </w:p>
+    <w:p>
+      <w:pPr>
+        <w:pStyle w:val="a6"/>
+        <w:rPr>
+          <w:lang w:val="en-US"/>
+        </w:rPr>
+      </w:pPr>
+    </w:p>
+    <w:p>
+      <w:pPr>
+        <w:pStyle w:val="a6"/>
+        <w:rPr>
+          <w:lang w:val="en-US"/>
+        </w:rPr>
+      </w:pPr>
+    </w:p>
+    <w:p>
+      <w:pPr>
+        <w:pStyle w:val="a6"/>
+        <w:rPr>
+          <w:lang w:val="en-US"/>
+        </w:rPr>
+      </w:pPr>
+    </w:p>
+    <w:p>
+      <w:pPr>
+        <w:pStyle w:val="a6"/>
+        <w:rPr>
+          <w:lang w:val="en-US"/>
+        </w:rPr>
+      </w:pPr>
+    </w:p>
+    <w:p>
+      <w:pPr>
+        <w:pStyle w:val="a6"/>
+        <w:rPr>
+          <w:lang w:val="en-US"/>
+        </w:rPr>
+      </w:pPr>
+    </w:p>
+    <w:p>
+      <w:pPr>
+        <w:pStyle w:val="a6"/>
+        <w:rPr>
+          <w:lang w:val="en-US"/>
+        </w:rPr>
+      </w:pPr>
+    </w:p>
+    <w:p>
+      <w:pPr>
+        <w:pStyle w:val="a6"/>
+        <w:rPr>
+          <w:lang w:val="en-US"/>
+        </w:rPr>
+      </w:pPr>
+    </w:p>
+    <w:p>
+      <w:pPr>
+        <w:pStyle w:val="a6"/>
+        <w:rPr>
+          <w:lang w:val="en-US"/>
+        </w:rPr>
+      </w:pPr>
+    </w:p>
+    <w:p>
+      <w:pPr>
+        <w:pStyle w:val="a6"/>
+        <w:rPr>
+          <w:lang w:val="en-US"/>
+        </w:rPr>
+      </w:pPr>
+    </w:p>
+    <w:p>
+      <w:pPr>
+        <w:pStyle w:val="a6"/>
+        <w:rPr>
+          <w:lang w:val="en-US"/>
+        </w:rPr>
+      </w:pPr>
+    </w:p>
+    <w:p>
+      <w:pPr>
+        <w:pStyle w:val="a6"/>
+        <w:rPr>
+          <w:lang w:val="en-US"/>
+        </w:rPr>
+      </w:pPr>
+    </w:p>
+    <w:p>
+      <w:pPr>
+        <w:pStyle w:val="a6"/>
+        <w:rPr>
+          <w:lang w:val="en-US"/>
+        </w:rPr>
+      </w:pPr>
+    </w:p>
+    <w:p>
+      <w:pPr>
+        <w:pStyle w:val="a6"/>
+        <w:rPr>
+          <w:lang w:val="en-US"/>
+        </w:rPr>
+      </w:pPr>
+    </w:p>
+    <w:p>
+      <w:pPr>
+        <w:pStyle w:val="a6"/>
+        <w:rPr>
+          <w:lang w:val="en-US"/>
+        </w:rPr>
+      </w:pPr>
+    </w:p>
+    <w:p>
+      <w:pPr>
+        <w:pStyle w:val="a6"/>
+        <w:rPr>
+          <w:lang w:val="en-US"/>
+        </w:rPr>
+      </w:pPr>
+    </w:p>
+    <w:p>
+      <w:pPr>
+        <w:pStyle w:val="a6"/>
+        <w:rPr>
+          <w:lang w:val="en-US"/>
+        </w:rPr>
+      </w:pPr>
+    </w:p>
+    <w:p>
+      <w:pPr>
+        <w:pStyle w:val="a6"/>
+        <w:rPr>
+          <w:lang w:val="en-US"/>
+        </w:rPr>
+      </w:pPr>
+    </w:p>
+    <w:p>
+      <w:pPr>
+        <w:pStyle w:val="a6"/>
+        <w:rPr>
+          <w:lang w:val="en-US"/>
+        </w:rPr>
+      </w:pPr>
+    </w:p>
+    <w:p>
+      <w:pPr>
+        <w:pStyle w:val="a6"/>
+        <w:rPr>
+          <w:lang w:val="en-US"/>
+        </w:rPr>
+      </w:pPr>
+    </w:p>
+    <w:p>
+      <w:pPr>
+        <w:pStyle w:val="a6"/>
+        <w:rPr>
+          <w:lang w:val="en-US"/>
+        </w:rPr>
+      </w:pPr>
+    </w:p>
+    <w:p>
+      <w:pPr>
+        <w:pStyle w:val="a6"/>
+        <w:rPr>
+          <w:lang w:val="en-US"/>
+        </w:rPr>
+      </w:pPr>
+    </w:p>
+    <w:p>
+      <w:pPr>
+        <w:pStyle w:val="a6"/>
+        <w:rPr>
+          <w:lang w:val="en-US"/>
+        </w:rPr>
+      </w:pPr>
+    </w:p>
+    <w:p>
+      <w:pPr>
+        <w:pStyle w:val="a6"/>
+        <w:rPr>
+          <w:lang w:val="en-US"/>
+        </w:rPr>
+      </w:pPr>
+    </w:p>
+    <w:p>
+      <w:pPr>
+        <w:pStyle w:val="a6"/>
+        <w:rPr>
+          <w:lang w:val="en-US"/>
+        </w:rPr>
+      </w:pPr>
+    </w:p>
+    <w:p>
+      <w:pPr>
+        <w:pStyle w:val="a6"/>
+        <w:rPr>
+          <w:lang w:val="en-US"/>
+        </w:rPr>
+      </w:pPr>
+    </w:p>
+    <w:p>
+      <w:pPr>
+        <w:pStyle w:val="a6"/>
+        <w:rPr>
+          <w:lang w:val="en-US"/>
+        </w:rPr>
+      </w:pPr>
+    </w:p>
+    <w:p>
+      <w:pPr>
+        <w:pStyle w:val="a6"/>
+        <w:rPr>
+          <w:lang w:val="en-US"/>
+        </w:rPr>
+      </w:pPr>
+    </w:p>
+    <w:p>
+      <w:pPr>
+        <w:pStyle w:val="a6"/>
+        <w:rPr>
+          <w:lang w:val="en-US"/>
+        </w:rPr>
+      </w:pPr>
+    </w:p>
+    <w:p>
+      <w:pPr>
+        <w:pStyle w:val="a6"/>
+        <w:rPr>
+          <w:lang w:val="en-US"/>
+        </w:rPr>
+      </w:pPr>
+    </w:p>
+    <w:p>
+      <w:pPr>
+        <w:pStyle w:val="a6"/>
+        <w:rPr>
+          <w:lang w:val="en-US"/>
+        </w:rPr>
+      </w:pPr>
+    </w:p>
+    <w:p>
+      <w:pPr>
+        <w:pStyle w:val="a6"/>
+        <w:rPr>
+          <w:lang w:val="en-US"/>
+        </w:rPr>
+      </w:pPr>
+    </w:p>
+    <w:p>
+      <w:pPr>
+        <w:pStyle w:val="a6"/>
+        <w:rPr>
+          <w:lang w:val="en-US"/>
+        </w:rPr>
+      </w:pPr>
+    </w:p>
+    <w:p>
+      <w:pPr>
+        <w:pStyle w:val="a6"/>
+        <w:rPr>
+          <w:lang w:val="en-US"/>
+        </w:rPr>
+      </w:pPr>
+    </w:p>
+    <w:p>
+      <w:pPr>
+        <w:pStyle w:val="a6"/>
+        <w:rPr>
+          <w:lang w:val="en-US"/>
+        </w:rPr>
+      </w:pPr>
+    </w:p>
+    <w:p>
+      <w:pPr>
+        <w:pStyle w:val="a6"/>
+        <w:rPr>
+          <w:lang w:val="en-US"/>
+        </w:rPr>
+      </w:pPr>
+    </w:p>
+    <w:p>
+      <w:pPr>
+        <w:pStyle w:val="a6"/>
+        <w:rPr>
+          <w:lang w:val="en-US"/>
+        </w:rPr>
+      </w:pPr>
+    </w:p>
+    <w:p>
+      <w:pPr>
+        <w:pStyle w:val="a6"/>
+        <w:rPr>
+          <w:lang w:val="en-US"/>
+        </w:rPr>
+      </w:pPr>
+    </w:p>
+    <w:p>
+      <w:pPr>
+        <w:pStyle w:val="a6"/>
+        <w:rPr>
+          <w:lang w:val="en-US"/>
+        </w:rPr>
+      </w:pPr>
+    </w:p>
+    <w:p>
+      <w:pPr>
+        <w:pStyle w:val="a6"/>
+        <w:rPr>
+          <w:lang w:val="en-US"/>
+        </w:rPr>
+      </w:pPr>
+    </w:p>
+    <w:p>
+      <w:pPr>
+        <w:pStyle w:val="a6"/>
+        <w:rPr>
+          <w:lang w:val="en-US"/>
+        </w:rPr>
+      </w:pPr>
+    </w:p>
+    <w:p>
+      <w:pPr>
+        <w:pStyle w:val="a6"/>
+        <w:rPr>
+          <w:lang w:val="en-US"/>
+        </w:rPr>
+      </w:pPr>
+    </w:p>
+    <w:p>
+      <w:pPr>
+        <w:pStyle w:val="a6"/>
+        <w:rPr>
+          <w:lang w:val="en-US"/>
+        </w:rPr>
+      </w:pPr>
+    </w:p>
+    <w:p>
+      <w:pPr>
+        <w:pStyle w:val="a6"/>
+        <w:rPr>
+          <w:lang w:val="en-US"/>
+        </w:rPr>
+      </w:pPr>
+    </w:p>
+    <w:p>
+      <w:pPr>
+        <w:pStyle w:val="a6"/>
+        <w:rPr>
+          <w:lang w:val="en-US"/>
+        </w:rPr>
+      </w:pPr>
+    </w:p>
+    <w:p>
+      <w:pPr>
+        <w:pStyle w:val="a6"/>
+        <w:rPr>
+          <w:lang w:val="en-US"/>
+        </w:rPr>
+      </w:pPr>
+    </w:p>
+    <w:p>
+      <w:pPr>
+        <w:pStyle w:val="a6"/>
+        <w:numPr>
+          <w:ilvl w:val="2"/>
+          <w:numId w:val="3"/>
+        </w:numPr>
+        <w:rPr>
+          <w:lang w:val="en-US"/>
+        </w:rPr>
+      </w:pPr>
+      <w:r>
+        <w:rPr>
+          <w:lang w:val="en-US"/>
+        </w:rPr>
+        <w:t>ADSI</w:t>
+      </w:r>
+    </w:p>
+    <w:p>
+      <w:pPr>
+        <w:rPr>
+          <w:lang w:val="en-US"/>
+        </w:rPr>
+      </w:pPr>
+    </w:p>
+    <w:p>
+      <w:pPr>
+        <w:rPr>
+          <w:lang w:val="en-US"/>
+        </w:rPr>
+      </w:pPr>
+    </w:p>
+    <w:p>
+      <w:pPr>
+        <w:rPr>
+          <w:lang w:val="en-US"/>
+        </w:rPr>
+      </w:pPr>
+    </w:p>
+    <w:p>
+      <w:pPr>
+        <w:rPr>
+          <w:lang w:val="en-US"/>
+        </w:rPr>
+      </w:pPr>
+    </w:p>
+    <w:p>
+      <w:pPr>
+        <w:rPr>
+          <w:lang w:val="en-US"/>
+        </w:rPr>
+      </w:pPr>
+    </w:p>
+    <w:p>
+      <w:pPr>
+        <w:rPr>
+          <w:lang w:val="en-US"/>
+        </w:rPr>
+      </w:pPr>
+    </w:p>
+    <w:p>
+      <w:pPr>
+        <w:rPr>
+          <w:lang w:val="en-US"/>
+        </w:rPr>
+      </w:pPr>
+    </w:p>
+    <w:p>
+      <w:pPr>
+        <w:rPr>
+          <w:lang w:val="en-US"/>
+        </w:rPr>
+      </w:pPr>
+    </w:p>
+    <w:p>
+      <w:pPr>
+        <w:rPr>
+          <w:lang w:val="en-US"/>
+        </w:rPr>
+      </w:pPr>
+    </w:p>
+    <w:p>
+      <w:pPr>
+        <w:rPr>
+          <w:lang w:val="en-US"/>
+        </w:rPr>
+      </w:pPr>
+    </w:p>
+    <w:p>
+      <w:pPr>
+        <w:rPr>
+          <w:lang w:val="en-US"/>
+        </w:rPr>
+      </w:pPr>
+    </w:p>
+    <w:p>
+      <w:pPr>
+        <w:rPr>
+          <w:lang w:val="en-US"/>
+        </w:rPr>
+      </w:pPr>
+    </w:p>
+    <w:p>
+      <w:pPr>
+        <w:rPr>
+          <w:lang w:val="en-US"/>
+        </w:rPr>
+      </w:pPr>
+    </w:p>
+    <w:p>
+      <w:pPr>
+        <w:rPr>
+          <w:lang w:val="en-US"/>
+        </w:rPr>
+      </w:pPr>
+    </w:p>
+    <w:p>
+      <w:pPr>
+        <w:rPr>
+          <w:lang w:val="en-US"/>
+        </w:rPr>
+      </w:pPr>
+    </w:p>
+    <w:p>
+      <w:pPr>
+        <w:rPr>
+          <w:lang w:val="en-US"/>
+        </w:rPr>
+      </w:pPr>
+    </w:p>
+    <w:p>
+      <w:pPr>
+        <w:rPr>
+          <w:lang w:val="en-US"/>
+        </w:rPr>
+      </w:pPr>
+    </w:p>
+    <w:p>
+      <w:pPr>
+        <w:rPr>
+          <w:lang w:val="en-US"/>
+        </w:rPr>
+      </w:pPr>
+    </w:p>
+    <w:p>
+      <w:pPr>
+        <w:rPr>
+          <w:lang w:val="en-US"/>
+        </w:rPr>
+      </w:pPr>
+    </w:p>
+    <w:p>
+      <w:pPr>
+        <w:rPr>
+          <w:lang w:val="en-US"/>
+        </w:rPr>
+      </w:pPr>
+    </w:p>
+    <w:p>
+      <w:pPr>
+        <w:rPr>
+          <w:lang w:val="en-US"/>
+        </w:rPr>
+      </w:pPr>
+    </w:p>
+    <w:p>
+      <w:pPr>
+        <w:rPr>
+          <w:lang w:val="en-US"/>
+        </w:rPr>
+      </w:pPr>
+    </w:p>
+    <w:p>
+      <w:pPr>
+        <w:rPr>
+          <w:lang w:val="en-US"/>
+        </w:rPr>
+      </w:pPr>
+    </w:p>
+    <w:p>
+      <w:pPr>
+        <w:rPr>
+          <w:lang w:val="en-US"/>
+        </w:rPr>
+      </w:pPr>
+    </w:p>
+    <w:p>
+      <w:pPr>
+        <w:rPr>
+          <w:lang w:val="en-US"/>
+        </w:rPr>
+      </w:pPr>
+    </w:p>
+    <w:p>
+      <w:pPr>
+        <w:rPr>
+          <w:lang w:val="en-US"/>
+        </w:rPr>
+      </w:pPr>
+    </w:p>
+    <w:p>
+      <w:pPr>
+        <w:rPr>
+          <w:lang w:val="en-US"/>
+        </w:rPr>
+      </w:pPr>
+    </w:p>
+    <w:p>
+      <w:pPr>
+        <w:rPr>
+          <w:lang w:val="en-US"/>
+        </w:rPr>
+      </w:pPr>
+    </w:p>
+    <w:p>
+      <w:pPr>
+        <w:rPr>
+          <w:lang w:val="en-US"/>
+        </w:rPr>
+      </w:pPr>
+    </w:p>
+    <w:p>
+      <w:pPr>
+        <w:rPr>
+          <w:lang w:val="en-US"/>
+        </w:rPr>
+      </w:pPr>
+    </w:p>
+    <w:p>
+      <w:pPr>
+        <w:rPr>
+          <w:lang w:val="en-US"/>
+        </w:rPr>
+      </w:pPr>
+    </w:p>
+    <w:p>
+      <w:pPr>
+        <w:pStyle w:val="a6"/>
+        <w:numPr>
+          <w:ilvl w:val="2"/>
+          <w:numId w:val="3"/>
+        </w:numPr>
+      </w:pPr>
+      <w:r>
+        <w:t>Определение способа управления схемой службы каталогов</w:t>
+      </w:r>
+    </w:p>
+    <w:p/>
+    <w:p/>
+    <w:p/>
+    <w:p/>
+    <w:p/>
+    <w:p/>
+    <w:p/>
+    <w:p/>
+    <w:p/>
+    <w:p/>
+    <w:p/>
+    <w:p/>
+    <w:p/>
+    <w:p/>
+    <w:p/>
+    <w:p/>
+    <w:p/>
+    <w:p/>
+    <w:p/>
+    <w:p/>
+    <w:p/>
+    <w:p/>
+    <w:p/>
+    <w:p/>
+    <w:p/>
+    <w:p/>
+    <w:p/>
+    <w:p/>
+    <w:p/>
+    <w:p/>
+    <w:p/>
+    <w:p>
+      <w:pPr>
+        <w:pStyle w:val="2"/>
+        <w:numPr>
+          <w:ilvl w:val="1"/>
+          <w:numId w:val="3"/>
+        </w:numPr>
+      </w:pPr>
+      <w:r>
+        <w:t xml:space="preserve">Обзор существующих решений </w:t>
+      </w:r>
+      <w:r>
+        <w:t>для управления схемой службы каталогов</w:t>
       </w:r>
     </w:p>
     <w:p>
@@ -318,7 +3448,18 @@
           <w:sz w:val="23"/>
           <w:szCs w:val="23"/>
         </w:rPr>
-        <w:t>, используя исходный CSV-файл; оно также дает возможность экспортировать существующие объекты в файл CSV. CSVDE нельзя использовать для изменения существующих объектов; при использовании этого средства в режиме импорта можно лишь создавать новые объекты.</w:t>
+        <w:t>, используя исходный CSV-файл; оно также дает возможность экспортировать существующие объекты в файл CSV. CSVDE нельзя использовать для изменения существующих объектов; п</w:t>
+      </w:r>
+      <w:bookmarkStart w:id="0" w:name="_GoBack"/>
+      <w:bookmarkEnd w:id="0"/>
+      <w:r>
+        <w:rPr>
+          <w:rFonts w:ascii="Helvetica" w:hAnsi="Helvetica"/>
+          <w:color w:val="1E1E1E"/>
+          <w:sz w:val="23"/>
+          <w:szCs w:val="23"/>
+        </w:rPr>
+        <w:t>ри использовании этого средства в режиме импорта можно лишь создавать новые объекты.</w:t>
       </w:r>
     </w:p>
     <w:p>
@@ -341,6 +3482,7 @@
           <w:sz w:val="23"/>
           <w:szCs w:val="23"/>
         </w:rPr>
+        <w:lastRenderedPageBreak/>
         <w:t xml:space="preserve">Экспорт списка существующих объектов с помощью CSVDE довольно прост. Ниже показано, как экспортировать объекты </w:t>
       </w:r>
       <w:proofErr w:type="spellStart"/>
@@ -588,6 +3730,7 @@
           <w:lang w:val="en-US"/>
         </w:rPr>
       </w:pPr>
+      <w:proofErr w:type="spellStart"/>
       <w:proofErr w:type="gramStart"/>
       <w:r>
         <w:rPr>
@@ -600,6 +3743,7 @@
         </w:rPr>
         <w:t>csvde</w:t>
       </w:r>
+      <w:proofErr w:type="spellEnd"/>
       <w:proofErr w:type="gramEnd"/>
       <w:r>
         <w:rPr>
@@ -867,7 +4011,6 @@
           <w:sz w:val="32"/>
           <w:szCs w:val="32"/>
         </w:rPr>
-        <w:lastRenderedPageBreak/>
         <w:t>LDIFDE</w:t>
       </w:r>
     </w:p>
@@ -1052,6 +4195,7 @@
           <w:lang w:val="en-US"/>
         </w:rPr>
       </w:pPr>
+      <w:proofErr w:type="spellStart"/>
       <w:proofErr w:type="gramStart"/>
       <w:r>
         <w:rPr>
@@ -1064,6 +4208,7 @@
         </w:rPr>
         <w:t>ldifde</w:t>
       </w:r>
+      <w:proofErr w:type="spellEnd"/>
       <w:proofErr w:type="gramEnd"/>
       <w:r>
         <w:rPr>
@@ -1308,6 +4453,7 @@
           <w:szCs w:val="23"/>
           <w:lang w:eastAsia="ru-RU"/>
         </w:rPr>
+        <w:lastRenderedPageBreak/>
         <w:drawing>
           <wp:inline distT="0" distB="0" distL="0" distR="0">
             <wp:extent cx="5132705" cy="2087880"/>
@@ -1326,7 +4472,7 @@
                     </pic:cNvPicPr>
                   </pic:nvPicPr>
                   <pic:blipFill>
-                    <a:blip r:embed="rId7">
+                    <a:blip r:embed="rId17">
                       <a:extLst>
                         <a:ext uri="{28A0092B-C50C-407E-A947-70E740481C1C}">
                           <a14:useLocalDpi xmlns:a14="http://schemas.microsoft.com/office/drawing/2010/main" val="0"/>
@@ -1454,6 +4600,7 @@
           <w:lang w:val="en-US"/>
         </w:rPr>
       </w:pPr>
+      <w:proofErr w:type="spellStart"/>
       <w:proofErr w:type="gramStart"/>
       <w:r>
         <w:rPr>
@@ -1465,6 +4612,7 @@
         </w:rPr>
         <w:t>dn</w:t>
       </w:r>
+      <w:proofErr w:type="spellEnd"/>
       <w:proofErr w:type="gramEnd"/>
       <w:r>
         <w:rPr>
@@ -1943,7 +5091,6 @@
           <w:szCs w:val="23"/>
           <w:lang w:val="en-US"/>
         </w:rPr>
-        <w:lastRenderedPageBreak/>
         <w:t>objectClass</w:t>
       </w:r>
       <w:proofErr w:type="spellEnd"/>
@@ -2042,6 +5189,7 @@
           <w:lang w:val="en-US"/>
         </w:rPr>
       </w:pPr>
+      <w:proofErr w:type="spellStart"/>
       <w:proofErr w:type="gramStart"/>
       <w:r>
         <w:rPr>
@@ -2054,6 +5202,7 @@
         </w:rPr>
         <w:t>ldifde</w:t>
       </w:r>
+      <w:proofErr w:type="spellEnd"/>
       <w:proofErr w:type="gramEnd"/>
       <w:r>
         <w:rPr>
@@ -2202,6 +5351,7 @@
           <w:sz w:val="23"/>
           <w:szCs w:val="23"/>
         </w:rPr>
+        <w:lastRenderedPageBreak/>
         <w:drawing>
           <wp:inline distT="0" distB="0" distL="0" distR="0">
             <wp:extent cx="4321810" cy="2165350"/>
@@ -2220,7 +5370,7 @@
                     </pic:cNvPicPr>
                   </pic:nvPicPr>
                   <pic:blipFill>
-                    <a:blip r:embed="rId8">
+                    <a:blip r:embed="rId18">
                       <a:extLst>
                         <a:ext uri="{28A0092B-C50C-407E-A947-70E740481C1C}">
                           <a14:useLocalDpi xmlns:a14="http://schemas.microsoft.com/office/drawing/2010/main" val="0"/>
@@ -2362,6 +5512,7 @@
           <w:lang w:val="en-US"/>
         </w:rPr>
       </w:pPr>
+      <w:proofErr w:type="spellStart"/>
       <w:proofErr w:type="gramStart"/>
       <w:r>
         <w:rPr>
@@ -2374,6 +5525,7 @@
         </w:rPr>
         <w:t>dn</w:t>
       </w:r>
+      <w:proofErr w:type="spellEnd"/>
       <w:proofErr w:type="gramEnd"/>
       <w:r>
         <w:rPr>
@@ -2804,6 +5956,7 @@
           <w:lang w:val="en-US"/>
         </w:rPr>
       </w:pPr>
+      <w:proofErr w:type="spellStart"/>
       <w:proofErr w:type="gramStart"/>
       <w:r>
         <w:rPr>
@@ -2816,6 +5969,7 @@
         </w:rPr>
         <w:t>dn</w:t>
       </w:r>
+      <w:proofErr w:type="spellEnd"/>
       <w:proofErr w:type="gramEnd"/>
       <w:r>
         <w:rPr>
@@ -3076,7 +6230,6 @@
           <w:szCs w:val="23"/>
           <w:lang w:val="en-US"/>
         </w:rPr>
-        <w:lastRenderedPageBreak/>
         <w:t>attributeID</w:t>
       </w:r>
       <w:proofErr w:type="spellEnd"/>
@@ -3356,7 +6509,17 @@
           <w:sz w:val="23"/>
           <w:szCs w:val="23"/>
         </w:rPr>
-        <w:t>, часто поставляют файлы LDF, с помощью которых можно изучить и одобрить изменения, прежде чем применять их к производственной среде.</w:t>
+        <w:t xml:space="preserve">, часто поставляют файлы LDF, с помощью </w:t>
+      </w:r>
+      <w:r>
+        <w:rPr>
+          <w:rFonts w:ascii="Helvetica" w:hAnsi="Helvetica"/>
+          <w:color w:val="1E1E1E"/>
+          <w:sz w:val="23"/>
+          <w:szCs w:val="23"/>
+        </w:rPr>
+        <w:lastRenderedPageBreak/>
+        <w:t>которых можно изучить и одобрить изменения, прежде чем применять их к производственной среде.</w:t>
       </w:r>
     </w:p>
     <w:p>
@@ -3387,9 +6550,9 @@
 <file path=word/numbering.xml><?xml version="1.0" encoding="utf-8"?>
 <w:numbering xmlns:wpc="http://schemas.microsoft.com/office/word/2010/wordprocessingCanvas" xmlns:mc="http://schemas.openxmlformats.org/markup-compatibility/2006" xmlns:o="urn:schemas-microsoft-com:office:office" xmlns:r="http://schemas.openxmlformats.org/officeDocument/2006/relationships" xmlns:m="http://schemas.openxmlformats.org/officeDocument/2006/math" xmlns:v="urn:schemas-microsoft-com:vml" xmlns:wp14="http://schemas.microsoft.com/office/word/2010/wordprocessingDrawing" xmlns:wp="http://schemas.openxmlformats.org/drawingml/2006/wordprocessingDrawing" xmlns:w10="urn:schemas-microsoft-com:office:word" xmlns:w="http://schemas.openxmlformats.org/wordprocessingml/2006/main" xmlns:w14="http://schemas.microsoft.com/office/word/2010/wordml" xmlns:w15="http://schemas.microsoft.com/office/word/2012/wordml" xmlns:wpg="http://schemas.microsoft.com/office/word/2010/wordprocessingGroup" xmlns:wpi="http://schemas.microsoft.com/office/word/2010/wordprocessingInk" xmlns:wne="http://schemas.microsoft.com/office/word/2006/wordml" xmlns:wps="http://schemas.microsoft.com/office/word/2010/wordprocessingShape" mc:Ignorable="w14 w15 wp14">
   <w:abstractNum w:abstractNumId="0" w15:restartNumberingAfterBreak="0">
-    <w:nsid w:val="5A08372E"/>
+    <w:nsid w:val="237217FD"/>
     <w:multiLevelType w:val="multilevel"/>
-    <w:tmpl w:val="3FAE865C"/>
+    <w:tmpl w:val="141CF1B4"/>
     <w:lvl w:ilvl="0">
       <w:start w:val="1"/>
       <w:numFmt w:val="bullet"/>
@@ -3535,7 +6698,527 @@
       </w:rPr>
     </w:lvl>
   </w:abstractNum>
+  <w:abstractNum w:abstractNumId="1" w15:restartNumberingAfterBreak="0">
+    <w:nsid w:val="26292132"/>
+    <w:multiLevelType w:val="multilevel"/>
+    <w:tmpl w:val="51DA7F74"/>
+    <w:lvl w:ilvl="0">
+      <w:start w:val="2"/>
+      <w:numFmt w:val="decimal"/>
+      <w:lvlText w:val="%1."/>
+      <w:lvlJc w:val="left"/>
+      <w:pPr>
+        <w:ind w:left="720" w:hanging="360"/>
+      </w:pPr>
+      <w:rPr>
+        <w:rFonts w:hint="default"/>
+      </w:rPr>
+    </w:lvl>
+    <w:lvl w:ilvl="1">
+      <w:start w:val="1"/>
+      <w:numFmt w:val="decimal"/>
+      <w:isLgl/>
+      <w:lvlText w:val="%1.%2."/>
+      <w:lvlJc w:val="left"/>
+      <w:pPr>
+        <w:ind w:left="1080" w:hanging="720"/>
+      </w:pPr>
+      <w:rPr>
+        <w:rFonts w:hint="default"/>
+      </w:rPr>
+    </w:lvl>
+    <w:lvl w:ilvl="2">
+      <w:start w:val="1"/>
+      <w:numFmt w:val="decimal"/>
+      <w:isLgl/>
+      <w:lvlText w:val="%1.%2.%3."/>
+      <w:lvlJc w:val="left"/>
+      <w:pPr>
+        <w:ind w:left="1080" w:hanging="720"/>
+      </w:pPr>
+      <w:rPr>
+        <w:rFonts w:hint="default"/>
+      </w:rPr>
+    </w:lvl>
+    <w:lvl w:ilvl="3">
+      <w:start w:val="1"/>
+      <w:numFmt w:val="decimal"/>
+      <w:isLgl/>
+      <w:lvlText w:val="%1.%2.%3.%4."/>
+      <w:lvlJc w:val="left"/>
+      <w:pPr>
+        <w:ind w:left="1440" w:hanging="1080"/>
+      </w:pPr>
+      <w:rPr>
+        <w:rFonts w:hint="default"/>
+      </w:rPr>
+    </w:lvl>
+    <w:lvl w:ilvl="4">
+      <w:start w:val="1"/>
+      <w:numFmt w:val="decimal"/>
+      <w:isLgl/>
+      <w:lvlText w:val="%1.%2.%3.%4.%5."/>
+      <w:lvlJc w:val="left"/>
+      <w:pPr>
+        <w:ind w:left="1440" w:hanging="1080"/>
+      </w:pPr>
+      <w:rPr>
+        <w:rFonts w:hint="default"/>
+      </w:rPr>
+    </w:lvl>
+    <w:lvl w:ilvl="5">
+      <w:start w:val="1"/>
+      <w:numFmt w:val="decimal"/>
+      <w:isLgl/>
+      <w:lvlText w:val="%1.%2.%3.%4.%5.%6."/>
+      <w:lvlJc w:val="left"/>
+      <w:pPr>
+        <w:ind w:left="1800" w:hanging="1440"/>
+      </w:pPr>
+      <w:rPr>
+        <w:rFonts w:hint="default"/>
+      </w:rPr>
+    </w:lvl>
+    <w:lvl w:ilvl="6">
+      <w:start w:val="1"/>
+      <w:numFmt w:val="decimal"/>
+      <w:isLgl/>
+      <w:lvlText w:val="%1.%2.%3.%4.%5.%6.%7."/>
+      <w:lvlJc w:val="left"/>
+      <w:pPr>
+        <w:ind w:left="1800" w:hanging="1440"/>
+      </w:pPr>
+      <w:rPr>
+        <w:rFonts w:hint="default"/>
+      </w:rPr>
+    </w:lvl>
+    <w:lvl w:ilvl="7">
+      <w:start w:val="1"/>
+      <w:numFmt w:val="decimal"/>
+      <w:isLgl/>
+      <w:lvlText w:val="%1.%2.%3.%4.%5.%6.%7.%8."/>
+      <w:lvlJc w:val="left"/>
+      <w:pPr>
+        <w:ind w:left="2160" w:hanging="1800"/>
+      </w:pPr>
+      <w:rPr>
+        <w:rFonts w:hint="default"/>
+      </w:rPr>
+    </w:lvl>
+    <w:lvl w:ilvl="8">
+      <w:start w:val="1"/>
+      <w:numFmt w:val="decimal"/>
+      <w:isLgl/>
+      <w:lvlText w:val="%1.%2.%3.%4.%5.%6.%7.%8.%9."/>
+      <w:lvlJc w:val="left"/>
+      <w:pPr>
+        <w:ind w:left="2160" w:hanging="1800"/>
+      </w:pPr>
+      <w:rPr>
+        <w:rFonts w:hint="default"/>
+      </w:rPr>
+    </w:lvl>
+  </w:abstractNum>
+  <w:abstractNum w:abstractNumId="2" w15:restartNumberingAfterBreak="0">
+    <w:nsid w:val="2E145E53"/>
+    <w:multiLevelType w:val="hybridMultilevel"/>
+    <w:tmpl w:val="FF7CE1BA"/>
+    <w:lvl w:ilvl="0" w:tplc="0419000F">
+      <w:start w:val="1"/>
+      <w:numFmt w:val="decimal"/>
+      <w:lvlText w:val="%1."/>
+      <w:lvlJc w:val="left"/>
+      <w:pPr>
+        <w:ind w:left="720" w:hanging="360"/>
+      </w:pPr>
+      <w:rPr>
+        <w:rFonts w:hint="default"/>
+      </w:rPr>
+    </w:lvl>
+    <w:lvl w:ilvl="1" w:tplc="04190019" w:tentative="1">
+      <w:start w:val="1"/>
+      <w:numFmt w:val="lowerLetter"/>
+      <w:lvlText w:val="%2."/>
+      <w:lvlJc w:val="left"/>
+      <w:pPr>
+        <w:ind w:left="1440" w:hanging="360"/>
+      </w:pPr>
+    </w:lvl>
+    <w:lvl w:ilvl="2" w:tplc="0419001B" w:tentative="1">
+      <w:start w:val="1"/>
+      <w:numFmt w:val="lowerRoman"/>
+      <w:lvlText w:val="%3."/>
+      <w:lvlJc w:val="right"/>
+      <w:pPr>
+        <w:ind w:left="2160" w:hanging="180"/>
+      </w:pPr>
+    </w:lvl>
+    <w:lvl w:ilvl="3" w:tplc="0419000F" w:tentative="1">
+      <w:start w:val="1"/>
+      <w:numFmt w:val="decimal"/>
+      <w:lvlText w:val="%4."/>
+      <w:lvlJc w:val="left"/>
+      <w:pPr>
+        <w:ind w:left="2880" w:hanging="360"/>
+      </w:pPr>
+    </w:lvl>
+    <w:lvl w:ilvl="4" w:tplc="04190019" w:tentative="1">
+      <w:start w:val="1"/>
+      <w:numFmt w:val="lowerLetter"/>
+      <w:lvlText w:val="%5."/>
+      <w:lvlJc w:val="left"/>
+      <w:pPr>
+        <w:ind w:left="3600" w:hanging="360"/>
+      </w:pPr>
+    </w:lvl>
+    <w:lvl w:ilvl="5" w:tplc="0419001B" w:tentative="1">
+      <w:start w:val="1"/>
+      <w:numFmt w:val="lowerRoman"/>
+      <w:lvlText w:val="%6."/>
+      <w:lvlJc w:val="right"/>
+      <w:pPr>
+        <w:ind w:left="4320" w:hanging="180"/>
+      </w:pPr>
+    </w:lvl>
+    <w:lvl w:ilvl="6" w:tplc="0419000F" w:tentative="1">
+      <w:start w:val="1"/>
+      <w:numFmt w:val="decimal"/>
+      <w:lvlText w:val="%7."/>
+      <w:lvlJc w:val="left"/>
+      <w:pPr>
+        <w:ind w:left="5040" w:hanging="360"/>
+      </w:pPr>
+    </w:lvl>
+    <w:lvl w:ilvl="7" w:tplc="04190019" w:tentative="1">
+      <w:start w:val="1"/>
+      <w:numFmt w:val="lowerLetter"/>
+      <w:lvlText w:val="%8."/>
+      <w:lvlJc w:val="left"/>
+      <w:pPr>
+        <w:ind w:left="5760" w:hanging="360"/>
+      </w:pPr>
+    </w:lvl>
+    <w:lvl w:ilvl="8" w:tplc="0419001B" w:tentative="1">
+      <w:start w:val="1"/>
+      <w:numFmt w:val="lowerRoman"/>
+      <w:lvlText w:val="%9."/>
+      <w:lvlJc w:val="right"/>
+      <w:pPr>
+        <w:ind w:left="6480" w:hanging="180"/>
+      </w:pPr>
+    </w:lvl>
+  </w:abstractNum>
+  <w:abstractNum w:abstractNumId="3" w15:restartNumberingAfterBreak="0">
+    <w:nsid w:val="5A08372E"/>
+    <w:multiLevelType w:val="multilevel"/>
+    <w:tmpl w:val="3FAE865C"/>
+    <w:lvl w:ilvl="0">
+      <w:start w:val="1"/>
+      <w:numFmt w:val="bullet"/>
+      <w:lvlText w:val=""/>
+      <w:lvlJc w:val="left"/>
+      <w:pPr>
+        <w:tabs>
+          <w:tab w:val="num" w:pos="720"/>
+        </w:tabs>
+        <w:ind w:left="720" w:hanging="360"/>
+      </w:pPr>
+      <w:rPr>
+        <w:rFonts w:ascii="Symbol" w:hAnsi="Symbol" w:hint="default"/>
+        <w:sz w:val="20"/>
+      </w:rPr>
+    </w:lvl>
+    <w:lvl w:ilvl="1" w:tentative="1">
+      <w:start w:val="1"/>
+      <w:numFmt w:val="bullet"/>
+      <w:lvlText w:val="o"/>
+      <w:lvlJc w:val="left"/>
+      <w:pPr>
+        <w:tabs>
+          <w:tab w:val="num" w:pos="1440"/>
+        </w:tabs>
+        <w:ind w:left="1440" w:hanging="360"/>
+      </w:pPr>
+      <w:rPr>
+        <w:rFonts w:ascii="Courier New" w:hAnsi="Courier New" w:hint="default"/>
+        <w:sz w:val="20"/>
+      </w:rPr>
+    </w:lvl>
+    <w:lvl w:ilvl="2" w:tentative="1">
+      <w:start w:val="1"/>
+      <w:numFmt w:val="bullet"/>
+      <w:lvlText w:val=""/>
+      <w:lvlJc w:val="left"/>
+      <w:pPr>
+        <w:tabs>
+          <w:tab w:val="num" w:pos="2160"/>
+        </w:tabs>
+        <w:ind w:left="2160" w:hanging="360"/>
+      </w:pPr>
+      <w:rPr>
+        <w:rFonts w:ascii="Wingdings" w:hAnsi="Wingdings" w:hint="default"/>
+        <w:sz w:val="20"/>
+      </w:rPr>
+    </w:lvl>
+    <w:lvl w:ilvl="3" w:tentative="1">
+      <w:start w:val="1"/>
+      <w:numFmt w:val="bullet"/>
+      <w:lvlText w:val=""/>
+      <w:lvlJc w:val="left"/>
+      <w:pPr>
+        <w:tabs>
+          <w:tab w:val="num" w:pos="2880"/>
+        </w:tabs>
+        <w:ind w:left="2880" w:hanging="360"/>
+      </w:pPr>
+      <w:rPr>
+        <w:rFonts w:ascii="Wingdings" w:hAnsi="Wingdings" w:hint="default"/>
+        <w:sz w:val="20"/>
+      </w:rPr>
+    </w:lvl>
+    <w:lvl w:ilvl="4" w:tentative="1">
+      <w:start w:val="1"/>
+      <w:numFmt w:val="bullet"/>
+      <w:lvlText w:val=""/>
+      <w:lvlJc w:val="left"/>
+      <w:pPr>
+        <w:tabs>
+          <w:tab w:val="num" w:pos="3600"/>
+        </w:tabs>
+        <w:ind w:left="3600" w:hanging="360"/>
+      </w:pPr>
+      <w:rPr>
+        <w:rFonts w:ascii="Wingdings" w:hAnsi="Wingdings" w:hint="default"/>
+        <w:sz w:val="20"/>
+      </w:rPr>
+    </w:lvl>
+    <w:lvl w:ilvl="5" w:tentative="1">
+      <w:start w:val="1"/>
+      <w:numFmt w:val="bullet"/>
+      <w:lvlText w:val=""/>
+      <w:lvlJc w:val="left"/>
+      <w:pPr>
+        <w:tabs>
+          <w:tab w:val="num" w:pos="4320"/>
+        </w:tabs>
+        <w:ind w:left="4320" w:hanging="360"/>
+      </w:pPr>
+      <w:rPr>
+        <w:rFonts w:ascii="Wingdings" w:hAnsi="Wingdings" w:hint="default"/>
+        <w:sz w:val="20"/>
+      </w:rPr>
+    </w:lvl>
+    <w:lvl w:ilvl="6" w:tentative="1">
+      <w:start w:val="1"/>
+      <w:numFmt w:val="bullet"/>
+      <w:lvlText w:val=""/>
+      <w:lvlJc w:val="left"/>
+      <w:pPr>
+        <w:tabs>
+          <w:tab w:val="num" w:pos="5040"/>
+        </w:tabs>
+        <w:ind w:left="5040" w:hanging="360"/>
+      </w:pPr>
+      <w:rPr>
+        <w:rFonts w:ascii="Wingdings" w:hAnsi="Wingdings" w:hint="default"/>
+        <w:sz w:val="20"/>
+      </w:rPr>
+    </w:lvl>
+    <w:lvl w:ilvl="7" w:tentative="1">
+      <w:start w:val="1"/>
+      <w:numFmt w:val="bullet"/>
+      <w:lvlText w:val=""/>
+      <w:lvlJc w:val="left"/>
+      <w:pPr>
+        <w:tabs>
+          <w:tab w:val="num" w:pos="5760"/>
+        </w:tabs>
+        <w:ind w:left="5760" w:hanging="360"/>
+      </w:pPr>
+      <w:rPr>
+        <w:rFonts w:ascii="Wingdings" w:hAnsi="Wingdings" w:hint="default"/>
+        <w:sz w:val="20"/>
+      </w:rPr>
+    </w:lvl>
+    <w:lvl w:ilvl="8" w:tentative="1">
+      <w:start w:val="1"/>
+      <w:numFmt w:val="bullet"/>
+      <w:lvlText w:val=""/>
+      <w:lvlJc w:val="left"/>
+      <w:pPr>
+        <w:tabs>
+          <w:tab w:val="num" w:pos="6480"/>
+        </w:tabs>
+        <w:ind w:left="6480" w:hanging="360"/>
+      </w:pPr>
+      <w:rPr>
+        <w:rFonts w:ascii="Wingdings" w:hAnsi="Wingdings" w:hint="default"/>
+        <w:sz w:val="20"/>
+      </w:rPr>
+    </w:lvl>
+  </w:abstractNum>
+  <w:abstractNum w:abstractNumId="4" w15:restartNumberingAfterBreak="0">
+    <w:nsid w:val="6D1B7D24"/>
+    <w:multiLevelType w:val="multilevel"/>
+    <w:tmpl w:val="3774C6CE"/>
+    <w:lvl w:ilvl="0">
+      <w:start w:val="1"/>
+      <w:numFmt w:val="bullet"/>
+      <w:lvlText w:val=""/>
+      <w:lvlJc w:val="left"/>
+      <w:pPr>
+        <w:tabs>
+          <w:tab w:val="num" w:pos="720"/>
+        </w:tabs>
+        <w:ind w:left="720" w:hanging="360"/>
+      </w:pPr>
+      <w:rPr>
+        <w:rFonts w:ascii="Symbol" w:hAnsi="Symbol" w:hint="default"/>
+        <w:sz w:val="20"/>
+      </w:rPr>
+    </w:lvl>
+    <w:lvl w:ilvl="1" w:tentative="1">
+      <w:start w:val="1"/>
+      <w:numFmt w:val="bullet"/>
+      <w:lvlText w:val="o"/>
+      <w:lvlJc w:val="left"/>
+      <w:pPr>
+        <w:tabs>
+          <w:tab w:val="num" w:pos="1440"/>
+        </w:tabs>
+        <w:ind w:left="1440" w:hanging="360"/>
+      </w:pPr>
+      <w:rPr>
+        <w:rFonts w:ascii="Courier New" w:hAnsi="Courier New" w:hint="default"/>
+        <w:sz w:val="20"/>
+      </w:rPr>
+    </w:lvl>
+    <w:lvl w:ilvl="2" w:tentative="1">
+      <w:start w:val="1"/>
+      <w:numFmt w:val="bullet"/>
+      <w:lvlText w:val=""/>
+      <w:lvlJc w:val="left"/>
+      <w:pPr>
+        <w:tabs>
+          <w:tab w:val="num" w:pos="2160"/>
+        </w:tabs>
+        <w:ind w:left="2160" w:hanging="360"/>
+      </w:pPr>
+      <w:rPr>
+        <w:rFonts w:ascii="Wingdings" w:hAnsi="Wingdings" w:hint="default"/>
+        <w:sz w:val="20"/>
+      </w:rPr>
+    </w:lvl>
+    <w:lvl w:ilvl="3" w:tentative="1">
+      <w:start w:val="1"/>
+      <w:numFmt w:val="bullet"/>
+      <w:lvlText w:val=""/>
+      <w:lvlJc w:val="left"/>
+      <w:pPr>
+        <w:tabs>
+          <w:tab w:val="num" w:pos="2880"/>
+        </w:tabs>
+        <w:ind w:left="2880" w:hanging="360"/>
+      </w:pPr>
+      <w:rPr>
+        <w:rFonts w:ascii="Wingdings" w:hAnsi="Wingdings" w:hint="default"/>
+        <w:sz w:val="20"/>
+      </w:rPr>
+    </w:lvl>
+    <w:lvl w:ilvl="4" w:tentative="1">
+      <w:start w:val="1"/>
+      <w:numFmt w:val="bullet"/>
+      <w:lvlText w:val=""/>
+      <w:lvlJc w:val="left"/>
+      <w:pPr>
+        <w:tabs>
+          <w:tab w:val="num" w:pos="3600"/>
+        </w:tabs>
+        <w:ind w:left="3600" w:hanging="360"/>
+      </w:pPr>
+      <w:rPr>
+        <w:rFonts w:ascii="Wingdings" w:hAnsi="Wingdings" w:hint="default"/>
+        <w:sz w:val="20"/>
+      </w:rPr>
+    </w:lvl>
+    <w:lvl w:ilvl="5" w:tentative="1">
+      <w:start w:val="1"/>
+      <w:numFmt w:val="bullet"/>
+      <w:lvlText w:val=""/>
+      <w:lvlJc w:val="left"/>
+      <w:pPr>
+        <w:tabs>
+          <w:tab w:val="num" w:pos="4320"/>
+        </w:tabs>
+        <w:ind w:left="4320" w:hanging="360"/>
+      </w:pPr>
+      <w:rPr>
+        <w:rFonts w:ascii="Wingdings" w:hAnsi="Wingdings" w:hint="default"/>
+        <w:sz w:val="20"/>
+      </w:rPr>
+    </w:lvl>
+    <w:lvl w:ilvl="6" w:tentative="1">
+      <w:start w:val="1"/>
+      <w:numFmt w:val="bullet"/>
+      <w:lvlText w:val=""/>
+      <w:lvlJc w:val="left"/>
+      <w:pPr>
+        <w:tabs>
+          <w:tab w:val="num" w:pos="5040"/>
+        </w:tabs>
+        <w:ind w:left="5040" w:hanging="360"/>
+      </w:pPr>
+      <w:rPr>
+        <w:rFonts w:ascii="Wingdings" w:hAnsi="Wingdings" w:hint="default"/>
+        <w:sz w:val="20"/>
+      </w:rPr>
+    </w:lvl>
+    <w:lvl w:ilvl="7" w:tentative="1">
+      <w:start w:val="1"/>
+      <w:numFmt w:val="bullet"/>
+      <w:lvlText w:val=""/>
+      <w:lvlJc w:val="left"/>
+      <w:pPr>
+        <w:tabs>
+          <w:tab w:val="num" w:pos="5760"/>
+        </w:tabs>
+        <w:ind w:left="5760" w:hanging="360"/>
+      </w:pPr>
+      <w:rPr>
+        <w:rFonts w:ascii="Wingdings" w:hAnsi="Wingdings" w:hint="default"/>
+        <w:sz w:val="20"/>
+      </w:rPr>
+    </w:lvl>
+    <w:lvl w:ilvl="8" w:tentative="1">
+      <w:start w:val="1"/>
+      <w:numFmt w:val="bullet"/>
+      <w:lvlText w:val=""/>
+      <w:lvlJc w:val="left"/>
+      <w:pPr>
+        <w:tabs>
+          <w:tab w:val="num" w:pos="6480"/>
+        </w:tabs>
+        <w:ind w:left="6480" w:hanging="360"/>
+      </w:pPr>
+      <w:rPr>
+        <w:rFonts w:ascii="Wingdings" w:hAnsi="Wingdings" w:hint="default"/>
+        <w:sz w:val="20"/>
+      </w:rPr>
+    </w:lvl>
+  </w:abstractNum>
   <w:num w:numId="1">
+    <w:abstractNumId w:val="3"/>
+  </w:num>
+  <w:num w:numId="2">
+    <w:abstractNumId w:val="2"/>
+  </w:num>
+  <w:num w:numId="3">
+    <w:abstractNumId w:val="1"/>
+  </w:num>
+  <w:num w:numId="4">
+    <w:abstractNumId w:val="4"/>
+  </w:num>
+  <w:num w:numId="5">
     <w:abstractNumId w:val="0"/>
   </w:num>
 </w:numbering>
@@ -3956,13 +7639,34 @@
       <w:szCs w:val="32"/>
     </w:rPr>
   </w:style>
+  <w:style w:type="paragraph" w:styleId="2">
+    <w:name w:val="heading 2"/>
+    <w:basedOn w:val="a"/>
+    <w:next w:val="a"/>
+    <w:link w:val="20"/>
+    <w:uiPriority w:val="9"/>
+    <w:unhideWhenUsed/>
+    <w:qFormat/>
+    <w:rsid w:val="00F30117"/>
+    <w:pPr>
+      <w:keepNext/>
+      <w:keepLines/>
+      <w:spacing w:before="40" w:after="0"/>
+      <w:outlineLvl w:val="1"/>
+    </w:pPr>
+    <w:rPr>
+      <w:rFonts w:asciiTheme="majorHAnsi" w:eastAsiaTheme="majorEastAsia" w:hAnsiTheme="majorHAnsi" w:cstheme="majorBidi"/>
+      <w:color w:val="2E74B5" w:themeColor="accent1" w:themeShade="BF"/>
+      <w:sz w:val="26"/>
+      <w:szCs w:val="26"/>
+    </w:rPr>
+  </w:style>
   <w:style w:type="paragraph" w:styleId="3">
     <w:name w:val="heading 3"/>
     <w:basedOn w:val="a"/>
     <w:next w:val="a"/>
     <w:link w:val="30"/>
     <w:uiPriority w:val="9"/>
-    <w:semiHidden/>
     <w:unhideWhenUsed/>
     <w:qFormat/>
     <w:rsid w:val="00174CD9"/>
@@ -4036,7 +7740,6 @@
     <w:basedOn w:val="a0"/>
     <w:link w:val="3"/>
     <w:uiPriority w:val="9"/>
-    <w:semiHidden/>
     <w:rsid w:val="00174CD9"/>
     <w:rPr>
       <w:rFonts w:asciiTheme="majorHAnsi" w:eastAsiaTheme="majorEastAsia" w:hAnsiTheme="majorHAnsi" w:cstheme="majorBidi"/>
@@ -4072,6 +7775,35 @@
       <w:szCs w:val="24"/>
       <w:lang w:eastAsia="ru-RU"/>
     </w:rPr>
+  </w:style>
+  <w:style w:type="character" w:customStyle="1" w:styleId="20">
+    <w:name w:val="Заголовок 2 Знак"/>
+    <w:basedOn w:val="a0"/>
+    <w:link w:val="2"/>
+    <w:uiPriority w:val="9"/>
+    <w:rsid w:val="00F30117"/>
+    <w:rPr>
+      <w:rFonts w:asciiTheme="majorHAnsi" w:eastAsiaTheme="majorEastAsia" w:hAnsiTheme="majorHAnsi" w:cstheme="majorBidi"/>
+      <w:color w:val="2E74B5" w:themeColor="accent1" w:themeShade="BF"/>
+      <w:sz w:val="26"/>
+      <w:szCs w:val="26"/>
+    </w:rPr>
+  </w:style>
+  <w:style w:type="paragraph" w:styleId="a6">
+    <w:name w:val="List Paragraph"/>
+    <w:basedOn w:val="a"/>
+    <w:uiPriority w:val="34"/>
+    <w:qFormat/>
+    <w:rsid w:val="00F30117"/>
+    <w:pPr>
+      <w:ind w:left="720"/>
+      <w:contextualSpacing/>
+    </w:pPr>
+  </w:style>
+  <w:style w:type="character" w:customStyle="1" w:styleId="apple-converted-space">
+    <w:name w:val="apple-converted-space"/>
+    <w:basedOn w:val="a0"/>
+    <w:rsid w:val="00CE7F17"/>
   </w:style>
 </w:styles>
 </file>

</xml_diff>